<commit_message>
fixed formatting, submission information text
changes:
- adjusted the formatting for the abstract & manual to match task specifications
- simple submission information text

todo:
- submission folder
- "summary-pdf"
</commit_message>
<xml_diff>
--- a/phase_3/Abstract.docx
+++ b/phase_3/Abstract.docx
@@ -4,10 +4,10 @@
   <w:body>
     <w:p>
       <w:pPr>
-        <w:spacing w:after="120" w:line="271" w:lineRule="auto"/>
+        <w:spacing w:after="120" w:line="360" w:lineRule="auto"/>
         <w:jc w:val="both"/>
         <w:rPr>
-          <w:rFonts w:ascii="Roboto" w:hAnsi="Roboto"/>
+          <w:rFonts w:ascii="Arial" w:hAnsi="Arial" w:cs="Arial"/>
           <w:b/>
           <w:bCs/>
           <w:sz w:val="28"/>
@@ -16,7 +16,7 @@
       </w:pPr>
       <w:r>
         <w:rPr>
-          <w:rFonts w:ascii="Roboto" w:hAnsi="Roboto"/>
+          <w:rFonts w:ascii="Arial" w:hAnsi="Arial" w:cs="Arial"/>
           <w:b/>
           <w:bCs/>
           <w:sz w:val="28"/>
@@ -27,17 +27,17 @@
     </w:p>
     <w:p>
       <w:pPr>
-        <w:spacing w:after="120" w:line="271" w:lineRule="auto"/>
+        <w:spacing w:after="120" w:line="360" w:lineRule="auto"/>
         <w:jc w:val="both"/>
         <w:rPr>
-          <w:rFonts w:ascii="Roboto" w:hAnsi="Roboto"/>
+          <w:rFonts w:ascii="Arial" w:hAnsi="Arial" w:cs="Arial"/>
           <w:b/>
           <w:bCs/>
         </w:rPr>
       </w:pPr>
       <w:r>
         <w:rPr>
-          <w:rFonts w:ascii="Roboto" w:hAnsi="Roboto"/>
+          <w:rFonts w:ascii="Arial" w:hAnsi="Arial" w:cs="Arial"/>
           <w:b/>
           <w:bCs/>
         </w:rPr>
@@ -46,17 +46,17 @@
     </w:p>
     <w:p>
       <w:pPr>
-        <w:spacing w:after="120" w:line="271" w:lineRule="auto"/>
+        <w:spacing w:after="120" w:line="360" w:lineRule="auto"/>
         <w:jc w:val="both"/>
         <w:rPr>
-          <w:rFonts w:ascii="Roboto" w:hAnsi="Roboto"/>
+          <w:rFonts w:ascii="Arial" w:hAnsi="Arial" w:cs="Arial"/>
           <w:sz w:val="22"/>
           <w:szCs w:val="22"/>
         </w:rPr>
       </w:pPr>
       <w:r>
         <w:rPr>
-          <w:rFonts w:ascii="Roboto" w:hAnsi="Roboto"/>
+          <w:rFonts w:ascii="Arial" w:hAnsi="Arial" w:cs="Arial"/>
           <w:sz w:val="22"/>
           <w:szCs w:val="22"/>
         </w:rPr>
@@ -64,7 +64,7 @@
       </w:r>
       <w:r>
         <w:rPr>
-          <w:rFonts w:ascii="Roboto" w:hAnsi="Roboto"/>
+          <w:rFonts w:ascii="Arial" w:hAnsi="Arial" w:cs="Arial"/>
           <w:sz w:val="22"/>
           <w:szCs w:val="22"/>
         </w:rPr>
@@ -72,7 +72,7 @@
       </w:r>
       <w:r>
         <w:rPr>
-          <w:rFonts w:ascii="Roboto" w:hAnsi="Roboto"/>
+          <w:rFonts w:ascii="Arial" w:hAnsi="Arial" w:cs="Arial"/>
           <w:sz w:val="22"/>
           <w:szCs w:val="22"/>
         </w:rPr>
@@ -80,7 +80,7 @@
       </w:r>
       <w:r>
         <w:rPr>
-          <w:rFonts w:ascii="Roboto" w:hAnsi="Roboto"/>
+          <w:rFonts w:ascii="Arial" w:hAnsi="Arial" w:cs="Arial"/>
           <w:sz w:val="22"/>
           <w:szCs w:val="22"/>
         </w:rPr>
@@ -89,17 +89,17 @@
     </w:p>
     <w:p>
       <w:pPr>
-        <w:spacing w:after="120" w:line="271" w:lineRule="auto"/>
+        <w:spacing w:after="120" w:line="360" w:lineRule="auto"/>
         <w:jc w:val="both"/>
         <w:rPr>
-          <w:rFonts w:ascii="Roboto" w:hAnsi="Roboto"/>
+          <w:rFonts w:ascii="Arial" w:hAnsi="Arial" w:cs="Arial"/>
           <w:sz w:val="22"/>
           <w:szCs w:val="22"/>
         </w:rPr>
       </w:pPr>
       <w:r>
         <w:rPr>
-          <w:rFonts w:ascii="Roboto" w:hAnsi="Roboto"/>
+          <w:rFonts w:ascii="Arial" w:hAnsi="Arial" w:cs="Arial"/>
           <w:sz w:val="22"/>
           <w:szCs w:val="22"/>
         </w:rPr>
@@ -108,17 +108,17 @@
     </w:p>
     <w:p>
       <w:pPr>
-        <w:spacing w:after="120" w:line="271" w:lineRule="auto"/>
+        <w:spacing w:after="120" w:line="360" w:lineRule="auto"/>
         <w:jc w:val="both"/>
         <w:rPr>
-          <w:rFonts w:ascii="Roboto" w:hAnsi="Roboto"/>
+          <w:rFonts w:ascii="Arial" w:hAnsi="Arial" w:cs="Arial"/>
           <w:sz w:val="22"/>
           <w:szCs w:val="22"/>
         </w:rPr>
       </w:pPr>
       <w:r>
         <w:rPr>
-          <w:rFonts w:ascii="Roboto" w:hAnsi="Roboto"/>
+          <w:rFonts w:ascii="Arial" w:hAnsi="Arial" w:cs="Arial"/>
           <w:sz w:val="22"/>
           <w:szCs w:val="22"/>
         </w:rPr>
@@ -126,7 +126,7 @@
       </w:r>
       <w:r>
         <w:rPr>
-          <w:rFonts w:ascii="Roboto" w:hAnsi="Roboto"/>
+          <w:rFonts w:ascii="Arial" w:hAnsi="Arial" w:cs="Arial"/>
           <w:sz w:val="22"/>
           <w:szCs w:val="22"/>
         </w:rPr>
@@ -134,7 +134,7 @@
       </w:r>
       <w:r>
         <w:rPr>
-          <w:rFonts w:ascii="Roboto" w:hAnsi="Roboto"/>
+          <w:rFonts w:ascii="Arial" w:hAnsi="Arial" w:cs="Arial"/>
           <w:sz w:val="22"/>
           <w:szCs w:val="22"/>
         </w:rPr>
@@ -143,17 +143,17 @@
     </w:p>
     <w:p>
       <w:pPr>
-        <w:spacing w:after="120" w:line="271" w:lineRule="auto"/>
+        <w:spacing w:after="120" w:line="360" w:lineRule="auto"/>
         <w:jc w:val="both"/>
         <w:rPr>
-          <w:rFonts w:ascii="Roboto" w:hAnsi="Roboto"/>
+          <w:rFonts w:ascii="Arial" w:hAnsi="Arial" w:cs="Arial"/>
           <w:sz w:val="22"/>
           <w:szCs w:val="22"/>
         </w:rPr>
       </w:pPr>
       <w:r>
         <w:rPr>
-          <w:rFonts w:ascii="Roboto" w:hAnsi="Roboto"/>
+          <w:rFonts w:ascii="Arial" w:hAnsi="Arial" w:cs="Arial"/>
           <w:sz w:val="22"/>
           <w:szCs w:val="22"/>
         </w:rPr>
@@ -162,637 +162,578 @@
     </w:p>
     <w:p>
       <w:pPr>
-        <w:spacing w:after="120" w:line="271" w:lineRule="auto"/>
+        <w:spacing w:after="120" w:line="360" w:lineRule="auto"/>
         <w:jc w:val="both"/>
         <w:rPr>
-          <w:rFonts w:ascii="Roboto" w:hAnsi="Roboto"/>
+          <w:rFonts w:ascii="Arial" w:hAnsi="Arial" w:cs="Arial"/>
           <w:sz w:val="22"/>
           <w:szCs w:val="22"/>
         </w:rPr>
       </w:pPr>
       <w:r>
         <w:rPr>
-          <w:rFonts w:ascii="Roboto" w:hAnsi="Roboto"/>
-          <w:sz w:val="22"/>
-          <w:szCs w:val="22"/>
-        </w:rPr>
-        <w:t>Although already tested during implementation, w</w:t>
-      </w:r>
-      <w:r>
-        <w:rPr>
-          <w:rFonts w:ascii="Roboto" w:hAnsi="Roboto"/>
-          <w:sz w:val="22"/>
-          <w:szCs w:val="22"/>
-        </w:rPr>
-        <w:t>hile creating the instruction manual and documentation I noticed that I had no test cases displaying how to delete data without damaging data integrity. While this strongly depends on the use case of the individual application I wanted to provide an example. Hence, I added said example to showcase how easy it is to delete data from the database.</w:t>
+          <w:rFonts w:ascii="Arial" w:hAnsi="Arial" w:cs="Arial"/>
+          <w:sz w:val="22"/>
+          <w:szCs w:val="22"/>
+        </w:rPr>
+        <w:t xml:space="preserve">Lastly I also </w:t>
+      </w:r>
+      <w:r>
+        <w:rPr>
+          <w:rFonts w:ascii="Arial" w:hAnsi="Arial" w:cs="Arial"/>
+          <w:sz w:val="22"/>
+          <w:szCs w:val="22"/>
+        </w:rPr>
+        <w:t>carried out finalization tests to make sure the provided sql files run without issues and made a few quality-of-life improvements.</w:t>
       </w:r>
     </w:p>
     <w:p>
       <w:pPr>
-        <w:spacing w:after="120" w:line="271" w:lineRule="auto"/>
+        <w:spacing w:after="120" w:line="360" w:lineRule="auto"/>
         <w:jc w:val="both"/>
         <w:rPr>
-          <w:rFonts w:ascii="Roboto" w:hAnsi="Roboto"/>
-          <w:sz w:val="22"/>
-          <w:szCs w:val="22"/>
+          <w:rFonts w:ascii="Arial" w:hAnsi="Arial" w:cs="Arial"/>
+          <w:b/>
+          <w:bCs/>
         </w:rPr>
       </w:pPr>
       <w:r>
         <w:rPr>
-          <w:rFonts w:ascii="Roboto" w:hAnsi="Roboto"/>
-          <w:sz w:val="22"/>
-          <w:szCs w:val="22"/>
-        </w:rPr>
-        <w:t xml:space="preserve">Lastly I also </w:t>
-      </w:r>
-      <w:r>
-        <w:rPr>
-          <w:rFonts w:ascii="Roboto" w:hAnsi="Roboto"/>
-          <w:sz w:val="22"/>
-          <w:szCs w:val="22"/>
-        </w:rPr>
-        <w:t>carried out finalization tests to make sure the provided sql files run without issues and made a few quality-of-life improvements.</w:t>
+          <w:rFonts w:ascii="Arial" w:hAnsi="Arial" w:cs="Arial"/>
+          <w:b/>
+          <w:bCs/>
+        </w:rPr>
+        <w:t>Functionality</w:t>
       </w:r>
     </w:p>
     <w:p>
       <w:pPr>
-        <w:spacing w:after="120" w:line="271" w:lineRule="auto"/>
+        <w:spacing w:after="120" w:line="360" w:lineRule="auto"/>
         <w:jc w:val="both"/>
         <w:rPr>
-          <w:rFonts w:ascii="Roboto" w:hAnsi="Roboto"/>
-          <w:b/>
-          <w:bCs/>
+          <w:rFonts w:ascii="Arial" w:hAnsi="Arial" w:cs="Arial"/>
+          <w:sz w:val="22"/>
+          <w:szCs w:val="22"/>
         </w:rPr>
       </w:pPr>
       <w:r>
         <w:rPr>
-          <w:rFonts w:ascii="Roboto" w:hAnsi="Roboto"/>
-          <w:b/>
-          <w:bCs/>
-        </w:rPr>
-        <w:t>Functionality</w:t>
+          <w:rFonts w:ascii="Arial" w:hAnsi="Arial" w:cs="Arial"/>
+          <w:sz w:val="22"/>
+          <w:szCs w:val="22"/>
+        </w:rPr>
+        <w:t xml:space="preserve">As initially mentioned in the concept </w:t>
+      </w:r>
+      <w:r>
+        <w:rPr>
+          <w:rFonts w:ascii="Arial" w:hAnsi="Arial" w:cs="Arial"/>
+          <w:sz w:val="22"/>
+          <w:szCs w:val="22"/>
+        </w:rPr>
+        <w:t xml:space="preserve">during </w:t>
+      </w:r>
+      <w:r>
+        <w:rPr>
+          <w:rFonts w:ascii="Arial" w:hAnsi="Arial" w:cs="Arial"/>
+          <w:sz w:val="22"/>
+          <w:szCs w:val="22"/>
+        </w:rPr>
+        <w:t>phase</w:t>
+      </w:r>
+      <w:r>
+        <w:rPr>
+          <w:rFonts w:ascii="Arial" w:hAnsi="Arial" w:cs="Arial"/>
+          <w:sz w:val="22"/>
+          <w:szCs w:val="22"/>
+        </w:rPr>
+        <w:t xml:space="preserve"> 1</w:t>
+      </w:r>
+      <w:r>
+        <w:rPr>
+          <w:rFonts w:ascii="Arial" w:hAnsi="Arial" w:cs="Arial"/>
+          <w:sz w:val="22"/>
+          <w:szCs w:val="22"/>
+        </w:rPr>
+        <w:t>, this database</w:t>
+      </w:r>
+      <w:r>
+        <w:rPr>
+          <w:rFonts w:ascii="Arial" w:hAnsi="Arial" w:cs="Arial"/>
+          <w:sz w:val="22"/>
+          <w:szCs w:val="22"/>
+        </w:rPr>
+        <w:t>’s main goal is to provide structure which is sensible and easy to use. The idea is almost akin to a modular kit that can be used to build off of.</w:t>
       </w:r>
     </w:p>
     <w:p>
       <w:pPr>
-        <w:spacing w:after="120" w:line="271" w:lineRule="auto"/>
+        <w:spacing w:after="120" w:line="360" w:lineRule="auto"/>
         <w:jc w:val="both"/>
         <w:rPr>
-          <w:rFonts w:ascii="Roboto" w:hAnsi="Roboto"/>
+          <w:rFonts w:ascii="Arial" w:hAnsi="Arial" w:cs="Arial"/>
           <w:sz w:val="22"/>
           <w:szCs w:val="22"/>
         </w:rPr>
       </w:pPr>
       <w:r>
         <w:rPr>
-          <w:rFonts w:ascii="Roboto" w:hAnsi="Roboto"/>
-          <w:sz w:val="22"/>
-          <w:szCs w:val="22"/>
-        </w:rPr>
-        <w:t xml:space="preserve">As initially mentioned in the concept </w:t>
-      </w:r>
-      <w:r>
-        <w:rPr>
-          <w:rFonts w:ascii="Roboto" w:hAnsi="Roboto"/>
-          <w:sz w:val="22"/>
-          <w:szCs w:val="22"/>
-        </w:rPr>
-        <w:t xml:space="preserve">during </w:t>
-      </w:r>
-      <w:r>
-        <w:rPr>
-          <w:rFonts w:ascii="Roboto" w:hAnsi="Roboto"/>
-          <w:sz w:val="22"/>
-          <w:szCs w:val="22"/>
-        </w:rPr>
-        <w:t>phase</w:t>
-      </w:r>
-      <w:r>
-        <w:rPr>
-          <w:rFonts w:ascii="Roboto" w:hAnsi="Roboto"/>
-          <w:sz w:val="22"/>
-          <w:szCs w:val="22"/>
-        </w:rPr>
-        <w:t xml:space="preserve"> 1</w:t>
-      </w:r>
-      <w:r>
-        <w:rPr>
-          <w:rFonts w:ascii="Roboto" w:hAnsi="Roboto"/>
-          <w:sz w:val="22"/>
-          <w:szCs w:val="22"/>
-        </w:rPr>
-        <w:t>, this database</w:t>
-      </w:r>
-      <w:r>
-        <w:rPr>
-          <w:rFonts w:ascii="Roboto" w:hAnsi="Roboto"/>
-          <w:sz w:val="22"/>
-          <w:szCs w:val="22"/>
-        </w:rPr>
-        <w:t>’s main goal is to provide structure which is sensible and easy to use. The idea is almost akin to a modular kit that can be used to build off of.</w:t>
+          <w:rFonts w:ascii="Arial" w:hAnsi="Arial" w:cs="Arial"/>
+          <w:sz w:val="22"/>
+          <w:szCs w:val="22"/>
+        </w:rPr>
+        <w:t xml:space="preserve">It should be very user friendly and easy to use in a variety of applications. I tried to achieve this by reducing the number of necessary queries to a minimum and creating template transactions that can be adjusted to fit ones needs. </w:t>
+      </w:r>
+      <w:r>
+        <w:rPr>
+          <w:rFonts w:ascii="Arial" w:hAnsi="Arial" w:cs="Arial"/>
+          <w:sz w:val="22"/>
+          <w:szCs w:val="22"/>
+        </w:rPr>
+        <w:t xml:space="preserve">This is the case for both adding and deleting data entries from the database. </w:t>
+      </w:r>
+      <w:r>
+        <w:rPr>
+          <w:rFonts w:ascii="Arial" w:hAnsi="Arial" w:cs="Arial"/>
+          <w:sz w:val="22"/>
+          <w:szCs w:val="22"/>
+        </w:rPr>
+        <w:t xml:space="preserve">More about this </w:t>
+      </w:r>
+      <w:r>
+        <w:rPr>
+          <w:rFonts w:ascii="Arial" w:hAnsi="Arial" w:cs="Arial"/>
+          <w:sz w:val="22"/>
+          <w:szCs w:val="22"/>
+        </w:rPr>
+        <w:t>in</w:t>
+      </w:r>
+      <w:r>
+        <w:rPr>
+          <w:rFonts w:ascii="Arial" w:hAnsi="Arial" w:cs="Arial"/>
+          <w:sz w:val="22"/>
+          <w:szCs w:val="22"/>
+        </w:rPr>
+        <w:t xml:space="preserve"> the “Learnings section” below.</w:t>
+      </w:r>
+      <w:r>
+        <w:rPr>
+          <w:rFonts w:ascii="Arial" w:hAnsi="Arial" w:cs="Arial"/>
+          <w:sz w:val="22"/>
+          <w:szCs w:val="22"/>
+        </w:rPr>
+        <w:t xml:space="preserve"> </w:t>
       </w:r>
     </w:p>
     <w:p>
       <w:pPr>
-        <w:spacing w:after="120" w:line="271" w:lineRule="auto"/>
+        <w:spacing w:after="120" w:line="360" w:lineRule="auto"/>
         <w:jc w:val="both"/>
         <w:rPr>
-          <w:rFonts w:ascii="Roboto" w:hAnsi="Roboto"/>
+          <w:rFonts w:ascii="Arial" w:hAnsi="Arial" w:cs="Arial"/>
           <w:sz w:val="22"/>
           <w:szCs w:val="22"/>
         </w:rPr>
       </w:pPr>
       <w:r>
         <w:rPr>
-          <w:rFonts w:ascii="Roboto" w:hAnsi="Roboto"/>
-          <w:sz w:val="22"/>
-          <w:szCs w:val="22"/>
-        </w:rPr>
-        <w:t xml:space="preserve">It should be very user friendly and easy to use in a variety of applications. I tried to achieve this by reducing the number of necessary queries to a minimum and creating template transactions that can be adjusted to fit ones needs. </w:t>
-      </w:r>
-      <w:r>
-        <w:rPr>
-          <w:rFonts w:ascii="Roboto" w:hAnsi="Roboto"/>
-          <w:sz w:val="22"/>
-          <w:szCs w:val="22"/>
-        </w:rPr>
-        <w:t xml:space="preserve">This is the case for both adding and deleting data entries from the database. </w:t>
-      </w:r>
-      <w:r>
-        <w:rPr>
-          <w:rFonts w:ascii="Roboto" w:hAnsi="Roboto"/>
-          <w:sz w:val="22"/>
-          <w:szCs w:val="22"/>
-        </w:rPr>
-        <w:t xml:space="preserve">More about this </w:t>
-      </w:r>
-      <w:r>
-        <w:rPr>
-          <w:rFonts w:ascii="Roboto" w:hAnsi="Roboto"/>
-          <w:sz w:val="22"/>
-          <w:szCs w:val="22"/>
-        </w:rPr>
-        <w:t>in</w:t>
-      </w:r>
-      <w:r>
-        <w:rPr>
-          <w:rFonts w:ascii="Roboto" w:hAnsi="Roboto"/>
-          <w:sz w:val="22"/>
-          <w:szCs w:val="22"/>
-        </w:rPr>
-        <w:t xml:space="preserve"> the “Learnings section” below.</w:t>
-      </w:r>
-      <w:r>
-        <w:rPr>
-          <w:rFonts w:ascii="Roboto" w:hAnsi="Roboto"/>
-          <w:sz w:val="22"/>
-          <w:szCs w:val="22"/>
-        </w:rPr>
-        <w:t xml:space="preserve"> </w:t>
+          <w:rFonts w:ascii="Arial" w:hAnsi="Arial" w:cs="Arial"/>
+          <w:sz w:val="22"/>
+          <w:szCs w:val="22"/>
+        </w:rPr>
+        <w:t xml:space="preserve">Another goal </w:t>
+      </w:r>
+      <w:r>
+        <w:rPr>
+          <w:rFonts w:ascii="Arial" w:hAnsi="Arial" w:cs="Arial"/>
+          <w:sz w:val="22"/>
+          <w:szCs w:val="22"/>
+        </w:rPr>
+        <w:t>was</w:t>
+      </w:r>
+      <w:r>
+        <w:rPr>
+          <w:rFonts w:ascii="Arial" w:hAnsi="Arial" w:cs="Arial"/>
+          <w:sz w:val="22"/>
+          <w:szCs w:val="22"/>
+        </w:rPr>
+        <w:t xml:space="preserve"> to offer easy deletion or expansion to the system. </w:t>
+      </w:r>
+      <w:r>
+        <w:rPr>
+          <w:rFonts w:ascii="Arial" w:hAnsi="Arial" w:cs="Arial"/>
+          <w:sz w:val="22"/>
+          <w:szCs w:val="22"/>
+        </w:rPr>
+        <w:t xml:space="preserve">This is </w:t>
+      </w:r>
+      <w:r>
+        <w:rPr>
+          <w:rFonts w:ascii="Arial" w:hAnsi="Arial" w:cs="Arial"/>
+          <w:sz w:val="22"/>
+          <w:szCs w:val="22"/>
+        </w:rPr>
+        <w:t xml:space="preserve">exemplified by how easy it was to delete the triphistory table during the </w:t>
+      </w:r>
+      <w:r>
+        <w:rPr>
+          <w:rFonts w:ascii="Arial" w:hAnsi="Arial" w:cs="Arial"/>
+          <w:sz w:val="22"/>
+          <w:szCs w:val="22"/>
+        </w:rPr>
+        <w:t>implementation phase.</w:t>
       </w:r>
     </w:p>
     <w:p>
       <w:pPr>
-        <w:spacing w:after="120" w:line="271" w:lineRule="auto"/>
+        <w:spacing w:after="120" w:line="360" w:lineRule="auto"/>
         <w:jc w:val="both"/>
         <w:rPr>
-          <w:rFonts w:ascii="Roboto" w:hAnsi="Roboto"/>
+          <w:rFonts w:ascii="Arial" w:hAnsi="Arial" w:cs="Arial"/>
           <w:sz w:val="22"/>
           <w:szCs w:val="22"/>
         </w:rPr>
       </w:pPr>
       <w:r>
         <w:rPr>
-          <w:rFonts w:ascii="Roboto" w:hAnsi="Roboto"/>
-          <w:sz w:val="22"/>
-          <w:szCs w:val="22"/>
-        </w:rPr>
-        <w:t xml:space="preserve">Another goal </w:t>
-      </w:r>
-      <w:r>
-        <w:rPr>
-          <w:rFonts w:ascii="Roboto" w:hAnsi="Roboto"/>
-          <w:sz w:val="22"/>
-          <w:szCs w:val="22"/>
-        </w:rPr>
-        <w:t>was</w:t>
-      </w:r>
-      <w:r>
-        <w:rPr>
-          <w:rFonts w:ascii="Roboto" w:hAnsi="Roboto"/>
-          <w:sz w:val="22"/>
-          <w:szCs w:val="22"/>
-        </w:rPr>
-        <w:t xml:space="preserve"> to offer easy deletion or expansion to the system. </w:t>
-      </w:r>
-      <w:r>
-        <w:rPr>
-          <w:rFonts w:ascii="Roboto" w:hAnsi="Roboto"/>
-          <w:sz w:val="22"/>
-          <w:szCs w:val="22"/>
-        </w:rPr>
-        <w:t xml:space="preserve">This is </w:t>
-      </w:r>
-      <w:r>
-        <w:rPr>
-          <w:rFonts w:ascii="Roboto" w:hAnsi="Roboto"/>
-          <w:sz w:val="22"/>
-          <w:szCs w:val="22"/>
-        </w:rPr>
-        <w:t xml:space="preserve">exemplified by how easy it was to delete the triphistory table during the </w:t>
-      </w:r>
-      <w:r>
-        <w:rPr>
-          <w:rFonts w:ascii="Roboto" w:hAnsi="Roboto"/>
-          <w:sz w:val="22"/>
-          <w:szCs w:val="22"/>
-        </w:rPr>
-        <w:t>implementation phase.</w:t>
+          <w:rFonts w:ascii="Arial" w:hAnsi="Arial" w:cs="Arial"/>
+          <w:sz w:val="22"/>
+          <w:szCs w:val="22"/>
+        </w:rPr>
+        <w:t>The actual functionality of the existing tables is talked about in the presentation provided during phase 2. To summarize the overall functionality: The database allows creation of users, the User class is then categorized into the two subclasses Guest &amp; Host.</w:t>
       </w:r>
     </w:p>
     <w:p>
       <w:pPr>
-        <w:spacing w:after="120" w:line="271" w:lineRule="auto"/>
+        <w:spacing w:after="120" w:line="360" w:lineRule="auto"/>
         <w:jc w:val="both"/>
         <w:rPr>
-          <w:rFonts w:ascii="Roboto" w:hAnsi="Roboto"/>
+          <w:rFonts w:ascii="Arial" w:hAnsi="Arial" w:cs="Arial"/>
           <w:sz w:val="22"/>
           <w:szCs w:val="22"/>
         </w:rPr>
       </w:pPr>
       <w:r>
         <w:rPr>
-          <w:rFonts w:ascii="Roboto" w:hAnsi="Roboto"/>
-          <w:sz w:val="22"/>
-          <w:szCs w:val="22"/>
-        </w:rPr>
-        <w:t>The actual functionality of the existing tables is talked about in the presentation provided during phase 2. To summarize the overall functionality: The database allows creation of users, the User class is then categorized into the two subclasses Guest &amp; Host.</w:t>
+          <w:rFonts w:ascii="Arial" w:hAnsi="Arial" w:cs="Arial"/>
+          <w:sz w:val="22"/>
+          <w:szCs w:val="22"/>
+        </w:rPr>
+        <w:lastRenderedPageBreak/>
+        <w:t xml:space="preserve">Data such as images or addresses are created to be usable by many different tables. </w:t>
+      </w:r>
+      <w:r>
+        <w:rPr>
+          <w:rFonts w:ascii="Arial" w:hAnsi="Arial" w:cs="Arial"/>
+          <w:sz w:val="22"/>
+          <w:szCs w:val="22"/>
+        </w:rPr>
+        <w:t>Addresses are shared by many tables without relying on any of them, the reason for this is that they can be altered easily without having to adjust other tables. The relation between these tables is stored via FK in the respectively linked table, so a user or a property listing would for example have a reference to the address table which can be used when altering the address table.</w:t>
       </w:r>
     </w:p>
     <w:p>
       <w:pPr>
-        <w:spacing w:after="120" w:line="271" w:lineRule="auto"/>
+        <w:spacing w:after="120" w:line="360" w:lineRule="auto"/>
         <w:jc w:val="both"/>
         <w:rPr>
-          <w:rFonts w:ascii="Roboto" w:hAnsi="Roboto"/>
+          <w:rFonts w:ascii="Arial" w:hAnsi="Arial" w:cs="Arial"/>
           <w:sz w:val="22"/>
           <w:szCs w:val="22"/>
         </w:rPr>
       </w:pPr>
       <w:r>
         <w:rPr>
-          <w:rFonts w:ascii="Roboto" w:hAnsi="Roboto"/>
-          <w:sz w:val="22"/>
-          <w:szCs w:val="22"/>
-        </w:rPr>
-        <w:lastRenderedPageBreak/>
-        <w:t xml:space="preserve">Data such as images or addresses are created to be usable by many different tables. </w:t>
-      </w:r>
-      <w:r>
-        <w:rPr>
-          <w:rFonts w:ascii="Roboto" w:hAnsi="Roboto"/>
-          <w:sz w:val="22"/>
-          <w:szCs w:val="22"/>
-        </w:rPr>
-        <w:t>Addresses are shared by many tables without relying on any of them, the reason for this is that they can be altered easily without having to adjust other tables. The relation between these tables is stored via FK in the respectively linked table, so a user or a property listing would for example have a reference to the address table which can be used when altering the address table.</w:t>
+          <w:rFonts w:ascii="Arial" w:hAnsi="Arial" w:cs="Arial"/>
+          <w:sz w:val="22"/>
+          <w:szCs w:val="22"/>
+        </w:rPr>
+        <w:t>Images are contained in their own table that stores a bunch of relevant data, the images themselves are stored using a simple URL link. This is because saving images as BLOPs uses a lot of space without providing any real advantages, other than maybe convenience, when compared to storing the images in</w:t>
+      </w:r>
+      <w:r>
+        <w:rPr>
+          <w:rFonts w:ascii="Arial" w:hAnsi="Arial" w:cs="Arial"/>
+          <w:sz w:val="22"/>
+          <w:szCs w:val="22"/>
+        </w:rPr>
+        <w:t xml:space="preserve">, for example, a cloud storage </w:t>
+      </w:r>
+      <w:r>
+        <w:rPr>
+          <w:rFonts w:ascii="Arial" w:hAnsi="Arial" w:cs="Arial"/>
+          <w:sz w:val="22"/>
+          <w:szCs w:val="22"/>
+        </w:rPr>
+        <w:t>and then accessing said file system via the URL stored in the database.</w:t>
       </w:r>
     </w:p>
     <w:p>
       <w:pPr>
-        <w:spacing w:after="120" w:line="271" w:lineRule="auto"/>
+        <w:spacing w:after="120" w:line="360" w:lineRule="auto"/>
         <w:jc w:val="both"/>
         <w:rPr>
-          <w:rFonts w:ascii="Roboto" w:hAnsi="Roboto"/>
+          <w:rFonts w:ascii="Arial" w:hAnsi="Arial" w:cs="Arial"/>
           <w:sz w:val="22"/>
           <w:szCs w:val="22"/>
         </w:rPr>
       </w:pPr>
       <w:r>
         <w:rPr>
-          <w:rFonts w:ascii="Roboto" w:hAnsi="Roboto"/>
-          <w:sz w:val="22"/>
-          <w:szCs w:val="22"/>
-        </w:rPr>
-        <w:t>Images are contained in their own table that stores a bunch of relevant data, the images themselves are stored using a simple URL link. This is because saving images as BLOPs uses a lot of space without providing any real advantages, other than maybe convenience, when compared to storing the images in</w:t>
-      </w:r>
-      <w:r>
-        <w:rPr>
-          <w:rFonts w:ascii="Roboto" w:hAnsi="Roboto"/>
-          <w:sz w:val="22"/>
-          <w:szCs w:val="22"/>
-        </w:rPr>
-        <w:t xml:space="preserve">, for example, a cloud storage </w:t>
-      </w:r>
-      <w:r>
-        <w:rPr>
-          <w:rFonts w:ascii="Roboto" w:hAnsi="Roboto"/>
-          <w:sz w:val="22"/>
-          <w:szCs w:val="22"/>
-        </w:rPr>
-        <w:t>and then accessing said file system via the URL stored in the database.</w:t>
+          <w:rFonts w:ascii="Arial" w:hAnsi="Arial" w:cs="Arial"/>
+          <w:sz w:val="22"/>
+          <w:szCs w:val="22"/>
+        </w:rPr>
+        <w:t>Other important features include saving relevant booking data via multiple N:M relationships, making it easy to adjust available property categories, amenities, house rules, etc.</w:t>
       </w:r>
     </w:p>
     <w:p>
       <w:pPr>
-        <w:spacing w:after="120" w:line="271" w:lineRule="auto"/>
+        <w:spacing w:after="120" w:line="360" w:lineRule="auto"/>
         <w:jc w:val="both"/>
         <w:rPr>
-          <w:rFonts w:ascii="Roboto" w:hAnsi="Roboto"/>
-          <w:sz w:val="22"/>
-          <w:szCs w:val="22"/>
+          <w:rFonts w:ascii="Arial" w:hAnsi="Arial" w:cs="Arial"/>
+          <w:b/>
+          <w:bCs/>
         </w:rPr>
       </w:pPr>
       <w:r>
         <w:rPr>
-          <w:rFonts w:ascii="Roboto" w:hAnsi="Roboto"/>
-          <w:sz w:val="22"/>
-          <w:szCs w:val="22"/>
-        </w:rPr>
-        <w:t>Other important features include saving relevant booking data via multiple N:M relationships, making it easy to adjust available property categories, amenities, house rules, etc.</w:t>
+          <w:rFonts w:ascii="Arial" w:hAnsi="Arial" w:cs="Arial"/>
+          <w:b/>
+          <w:bCs/>
+        </w:rPr>
+        <w:t>Meta data</w:t>
       </w:r>
     </w:p>
     <w:p>
       <w:pPr>
-        <w:spacing w:after="120" w:line="271" w:lineRule="auto"/>
+        <w:spacing w:after="120" w:line="360" w:lineRule="auto"/>
         <w:jc w:val="both"/>
         <w:rPr>
-          <w:rFonts w:ascii="Roboto" w:hAnsi="Roboto"/>
-          <w:b/>
-          <w:bCs/>
+          <w:rFonts w:ascii="Arial" w:hAnsi="Arial" w:cs="Arial"/>
+          <w:sz w:val="22"/>
+          <w:szCs w:val="22"/>
         </w:rPr>
       </w:pPr>
       <w:r>
         <w:rPr>
-          <w:rFonts w:ascii="Roboto" w:hAnsi="Roboto"/>
-          <w:b/>
-          <w:bCs/>
-        </w:rPr>
-        <w:t>Meta data</w:t>
+          <w:rFonts w:ascii="Arial" w:hAnsi="Arial" w:cs="Arial"/>
+          <w:sz w:val="22"/>
+          <w:szCs w:val="22"/>
+        </w:rPr>
+        <w:t>The database consists of 27 tables and 12 views, resulting in a total of 39 entities in the database. The views are used for test cases while the tables form the actual structure of the database.</w:t>
       </w:r>
     </w:p>
     <w:p>
       <w:pPr>
-        <w:spacing w:after="120" w:line="271" w:lineRule="auto"/>
+        <w:spacing w:after="120" w:line="360" w:lineRule="auto"/>
         <w:jc w:val="both"/>
         <w:rPr>
-          <w:rFonts w:ascii="Roboto" w:hAnsi="Roboto"/>
+          <w:rFonts w:ascii="Arial" w:hAnsi="Arial" w:cs="Arial"/>
           <w:sz w:val="22"/>
           <w:szCs w:val="22"/>
         </w:rPr>
       </w:pPr>
       <w:r>
         <w:rPr>
-          <w:rFonts w:ascii="Roboto" w:hAnsi="Roboto"/>
-          <w:sz w:val="22"/>
-          <w:szCs w:val="22"/>
-        </w:rPr>
-        <w:t>The database consists of 27 tables and 12 views, resulting in a total of 39 entities in the database. The views are used for test cases while the tables form the actual structure of the database.</w:t>
+          <w:rFonts w:ascii="Arial" w:hAnsi="Arial" w:cs="Arial"/>
+          <w:sz w:val="22"/>
+          <w:szCs w:val="22"/>
+        </w:rPr>
+        <w:t>Running the SQL statements provided in the “metadata.sql” file you can see that the database is also quite small in size, taking up only 1 MB in size. The individual table size also does not exceed 80 KB with the booking table being the largest.</w:t>
+      </w:r>
+      <w:r>
+        <w:rPr>
+          <w:rFonts w:ascii="Arial" w:hAnsi="Arial" w:cs="Arial"/>
+          <w:sz w:val="22"/>
+          <w:szCs w:val="22"/>
+        </w:rPr>
+        <w:t xml:space="preserve"> This was achieved by researching the minimum necessary size of each individual attribute in the database.</w:t>
       </w:r>
     </w:p>
     <w:p>
       <w:pPr>
-        <w:spacing w:after="120" w:line="271" w:lineRule="auto"/>
+        <w:spacing w:after="120" w:line="360" w:lineRule="auto"/>
         <w:jc w:val="both"/>
         <w:rPr>
-          <w:rFonts w:ascii="Roboto" w:hAnsi="Roboto"/>
+          <w:rFonts w:ascii="Arial" w:hAnsi="Arial" w:cs="Arial"/>
           <w:sz w:val="22"/>
           <w:szCs w:val="22"/>
         </w:rPr>
       </w:pPr>
       <w:r>
         <w:rPr>
-          <w:rFonts w:ascii="Roboto" w:hAnsi="Roboto"/>
-          <w:sz w:val="22"/>
-          <w:szCs w:val="22"/>
-        </w:rPr>
-        <w:t>Running the SQL statements provided in the “metadata.sql” file you can see that the database is also quite small in size, taking up only 1 MB in size. The individual table size also does not exceed 80 KB with the booking table being the largest.</w:t>
-      </w:r>
-      <w:r>
-        <w:rPr>
-          <w:rFonts w:ascii="Roboto" w:hAnsi="Roboto"/>
-          <w:sz w:val="22"/>
-          <w:szCs w:val="22"/>
-        </w:rPr>
-        <w:t xml:space="preserve"> This was achieved by researching the minimum necessary size of each individual attribute in the database.</w:t>
+          <w:rFonts w:ascii="Arial" w:hAnsi="Arial" w:cs="Arial"/>
+          <w:sz w:val="22"/>
+          <w:szCs w:val="22"/>
+        </w:rPr>
+        <w:t>All tables have 20 data entries, some may have more, such as address or user which are required by other tables, resulting in a total of 672 data entries of test data across all tables.</w:t>
+      </w:r>
+      <w:r>
+        <w:rPr>
+          <w:rFonts w:ascii="Arial" w:hAnsi="Arial" w:cs="Arial"/>
+          <w:sz w:val="22"/>
+          <w:szCs w:val="22"/>
+        </w:rPr>
+        <w:t xml:space="preserve"> I have appended a table showing the individual table sizes and number of data entries below for convenience.</w:t>
       </w:r>
     </w:p>
     <w:p>
       <w:pPr>
-        <w:spacing w:after="120" w:line="271" w:lineRule="auto"/>
+        <w:spacing w:after="120" w:line="360" w:lineRule="auto"/>
         <w:jc w:val="both"/>
         <w:rPr>
-          <w:rFonts w:ascii="Roboto" w:hAnsi="Roboto"/>
-          <w:sz w:val="22"/>
-          <w:szCs w:val="22"/>
+          <w:rFonts w:ascii="Arial" w:hAnsi="Arial" w:cs="Arial"/>
+          <w:b/>
+          <w:bCs/>
         </w:rPr>
       </w:pPr>
       <w:r>
         <w:rPr>
-          <w:rFonts w:ascii="Roboto" w:hAnsi="Roboto"/>
-          <w:sz w:val="22"/>
-          <w:szCs w:val="22"/>
-        </w:rPr>
-        <w:t>All tables have 20 data entries, some may have more, such as address or user which are required by other tables, resulting in a total of 672 data entries of test data across all tables.</w:t>
-      </w:r>
-      <w:r>
-        <w:rPr>
-          <w:rFonts w:ascii="Roboto" w:hAnsi="Roboto"/>
-          <w:sz w:val="22"/>
-          <w:szCs w:val="22"/>
-        </w:rPr>
-        <w:t xml:space="preserve"> </w:t>
-      </w:r>
-      <w:r>
-        <w:rPr>
-          <w:rFonts w:ascii="Roboto" w:hAnsi="Roboto"/>
-          <w:sz w:val="22"/>
-          <w:szCs w:val="22"/>
-        </w:rPr>
-        <w:t xml:space="preserve">I have appended a table </w:t>
-      </w:r>
-      <w:r>
-        <w:rPr>
-          <w:rFonts w:ascii="Roboto" w:hAnsi="Roboto"/>
-          <w:sz w:val="22"/>
-          <w:szCs w:val="22"/>
-        </w:rPr>
-        <w:t>showing</w:t>
-      </w:r>
-      <w:r>
-        <w:rPr>
-          <w:rFonts w:ascii="Roboto" w:hAnsi="Roboto"/>
-          <w:sz w:val="22"/>
-          <w:szCs w:val="22"/>
-        </w:rPr>
-        <w:t xml:space="preserve"> the individual table sizes</w:t>
-      </w:r>
-      <w:r>
-        <w:rPr>
-          <w:rFonts w:ascii="Roboto" w:hAnsi="Roboto"/>
-          <w:sz w:val="22"/>
-          <w:szCs w:val="22"/>
-        </w:rPr>
-        <w:t xml:space="preserve"> and number of data entries</w:t>
-      </w:r>
-      <w:r>
-        <w:rPr>
-          <w:rFonts w:ascii="Roboto" w:hAnsi="Roboto"/>
-          <w:sz w:val="22"/>
-          <w:szCs w:val="22"/>
-        </w:rPr>
-        <w:t xml:space="preserve"> below for convenience.</w:t>
+          <w:rFonts w:ascii="Arial" w:hAnsi="Arial" w:cs="Arial"/>
+          <w:b/>
+          <w:bCs/>
+        </w:rPr>
+        <w:t>Learnings</w:t>
       </w:r>
     </w:p>
     <w:p>
       <w:pPr>
-        <w:spacing w:after="120" w:line="271" w:lineRule="auto"/>
+        <w:spacing w:after="120" w:line="360" w:lineRule="auto"/>
         <w:jc w:val="both"/>
         <w:rPr>
-          <w:rFonts w:ascii="Roboto" w:hAnsi="Roboto"/>
-          <w:b/>
-          <w:bCs/>
+          <w:rFonts w:ascii="Arial" w:hAnsi="Arial" w:cs="Arial"/>
+          <w:sz w:val="22"/>
+          <w:szCs w:val="22"/>
         </w:rPr>
       </w:pPr>
       <w:r>
         <w:rPr>
-          <w:rFonts w:ascii="Roboto" w:hAnsi="Roboto"/>
-          <w:b/>
-          <w:bCs/>
-        </w:rPr>
-        <w:t>Learnings</w:t>
+          <w:rFonts w:ascii="Arial" w:hAnsi="Arial" w:cs="Arial"/>
+          <w:sz w:val="22"/>
+          <w:szCs w:val="22"/>
+        </w:rPr>
+        <w:t>I am overall very happy with how the project went, but in this section, I’d like to quickly summarize the mistakes I made during this project, how I fixed them and what I learned from them.</w:t>
       </w:r>
     </w:p>
     <w:p>
       <w:pPr>
-        <w:spacing w:after="120" w:line="271" w:lineRule="auto"/>
+        <w:spacing w:after="120" w:line="360" w:lineRule="auto"/>
         <w:jc w:val="both"/>
         <w:rPr>
-          <w:rFonts w:ascii="Roboto" w:hAnsi="Roboto"/>
+          <w:rFonts w:ascii="Arial" w:hAnsi="Arial" w:cs="Arial"/>
           <w:sz w:val="22"/>
           <w:szCs w:val="22"/>
         </w:rPr>
       </w:pPr>
       <w:r>
         <w:rPr>
-          <w:rFonts w:ascii="Roboto" w:hAnsi="Roboto"/>
-          <w:sz w:val="22"/>
-          <w:szCs w:val="22"/>
-        </w:rPr>
-        <w:t>I am overall very happy with how the project went, but in this section, I’d like to quickly summarize the mistakes I made during this project, how I fixed them and what I learned from them.</w:t>
+          <w:rFonts w:ascii="Arial" w:hAnsi="Arial" w:cs="Arial"/>
+          <w:sz w:val="22"/>
+          <w:szCs w:val="22"/>
+        </w:rPr>
+        <w:t xml:space="preserve">During the conception phase, I made the mistake of </w:t>
+      </w:r>
+      <w:r>
+        <w:rPr>
+          <w:rFonts w:ascii="Arial" w:hAnsi="Arial" w:cs="Arial"/>
+          <w:sz w:val="22"/>
+          <w:szCs w:val="22"/>
+        </w:rPr>
+        <w:t>not adding a data dictionary right away and having ambiguous naming conventions. In the future I’d like to develop a solid naming convention from the beginning of a project to reduce mistakes such as this, as well as implementing and maintaining a data dictionary right away.</w:t>
       </w:r>
     </w:p>
     <w:p>
       <w:pPr>
-        <w:spacing w:after="120" w:line="271" w:lineRule="auto"/>
+        <w:spacing w:after="120" w:line="360" w:lineRule="auto"/>
         <w:jc w:val="both"/>
         <w:rPr>
-          <w:rFonts w:ascii="Roboto" w:hAnsi="Roboto"/>
+          <w:rFonts w:ascii="Arial" w:hAnsi="Arial" w:cs="Arial"/>
           <w:sz w:val="22"/>
           <w:szCs w:val="22"/>
         </w:rPr>
       </w:pPr>
       <w:r>
         <w:rPr>
-          <w:rFonts w:ascii="Roboto" w:hAnsi="Roboto"/>
-          <w:sz w:val="22"/>
-          <w:szCs w:val="22"/>
-        </w:rPr>
-        <w:t xml:space="preserve">During the conception phase, I made the mistake of </w:t>
-      </w:r>
-      <w:r>
-        <w:rPr>
-          <w:rFonts w:ascii="Roboto" w:hAnsi="Roboto"/>
-          <w:sz w:val="22"/>
-          <w:szCs w:val="22"/>
-        </w:rPr>
-        <w:t>not adding a data dictionary right away and having ambiguous naming conventions. In the future I’d like to develop a solid naming convention from the beginning of a project to reduce mistakes such as this, as well as implementing and maintaining a data dictionary right away.</w:t>
+          <w:rFonts w:ascii="Arial" w:hAnsi="Arial" w:cs="Arial"/>
+          <w:sz w:val="22"/>
+          <w:szCs w:val="22"/>
+        </w:rPr>
+        <w:t xml:space="preserve">After one of the test phases I noticed that the triphistory table, although helpful may be unnecessary. This resulted in me overhauling some of the dependencies in the system to improve the overall structure, although I am aware that the process of developing such a project is an iterative one, I  can’t help but </w:t>
+      </w:r>
+      <w:r>
+        <w:rPr>
+          <w:rFonts w:ascii="Arial" w:hAnsi="Arial" w:cs="Arial"/>
+          <w:sz w:val="22"/>
+          <w:szCs w:val="22"/>
+        </w:rPr>
+        <w:lastRenderedPageBreak/>
+        <w:t>feel that I could have accounted for this error during the conception phase with some more in-depth planning.</w:t>
       </w:r>
     </w:p>
     <w:p>
       <w:pPr>
-        <w:spacing w:after="120" w:line="271" w:lineRule="auto"/>
+        <w:spacing w:after="120" w:line="360" w:lineRule="auto"/>
         <w:jc w:val="both"/>
         <w:rPr>
-          <w:rFonts w:ascii="Roboto" w:hAnsi="Roboto"/>
+          <w:rFonts w:ascii="Arial" w:hAnsi="Arial" w:cs="Arial"/>
           <w:sz w:val="22"/>
           <w:szCs w:val="22"/>
         </w:rPr>
       </w:pPr>
       <w:r>
         <w:rPr>
-          <w:rFonts w:ascii="Roboto" w:hAnsi="Roboto"/>
-          <w:sz w:val="22"/>
-          <w:szCs w:val="22"/>
-        </w:rPr>
-        <w:t>After one of the test phases I noticed that the triphistory table, although helpful may be unnecessary. This resulted in me overhauling some of the dependencies in the system to improve the overall structure, although I am aware that the process of developing such a project is an iterative one, I  can’t help but feel that I could have accounted for this error during the conception phase with some more in-depth planning.</w:t>
+          <w:rFonts w:ascii="Arial" w:hAnsi="Arial" w:cs="Arial"/>
+          <w:sz w:val="22"/>
+          <w:szCs w:val="22"/>
+        </w:rPr>
+        <w:t>Reflecting on the workflow, the balance between error-prevention and error-correction may have been a little too one-sided towards prevention, spending too time testing for example.</w:t>
       </w:r>
     </w:p>
     <w:p>
       <w:pPr>
-        <w:spacing w:after="120" w:line="271" w:lineRule="auto"/>
+        <w:spacing w:after="120" w:line="360" w:lineRule="auto"/>
         <w:jc w:val="both"/>
         <w:rPr>
-          <w:rFonts w:ascii="Roboto" w:hAnsi="Roboto"/>
+          <w:rFonts w:ascii="Arial" w:hAnsi="Arial" w:cs="Arial"/>
           <w:sz w:val="22"/>
           <w:szCs w:val="22"/>
         </w:rPr>
       </w:pPr>
       <w:r>
         <w:rPr>
-          <w:rFonts w:ascii="Roboto" w:hAnsi="Roboto"/>
-          <w:sz w:val="22"/>
-          <w:szCs w:val="22"/>
-        </w:rPr>
-        <w:t>Reflecting on the workflow, the balance between error-prevention and error-correction may have been a little too one-sided towards prevention, spending too time testing for example.</w:t>
+          <w:rFonts w:ascii="Arial" w:hAnsi="Arial" w:cs="Arial"/>
+          <w:sz w:val="22"/>
+          <w:szCs w:val="22"/>
+        </w:rPr>
+        <w:t xml:space="preserve">All in </w:t>
+      </w:r>
+      <w:r>
+        <w:rPr>
+          <w:rFonts w:ascii="Arial" w:hAnsi="Arial" w:cs="Arial"/>
+          <w:sz w:val="22"/>
+          <w:szCs w:val="22"/>
+        </w:rPr>
+        <w:t>all,</w:t>
+      </w:r>
+      <w:r>
+        <w:rPr>
+          <w:rFonts w:ascii="Arial" w:hAnsi="Arial" w:cs="Arial"/>
+          <w:sz w:val="22"/>
+          <w:szCs w:val="22"/>
+        </w:rPr>
+        <w:t xml:space="preserve"> I am happy with what I have achieved.</w:t>
       </w:r>
     </w:p>
     <w:p>
       <w:pPr>
-        <w:spacing w:after="120" w:line="271" w:lineRule="auto"/>
-        <w:jc w:val="both"/>
-        <w:rPr>
-          <w:rFonts w:ascii="Roboto" w:hAnsi="Roboto"/>
+        <w:rPr>
+          <w:rFonts w:ascii="Arial" w:hAnsi="Arial" w:cs="Arial"/>
           <w:sz w:val="22"/>
           <w:szCs w:val="22"/>
         </w:rPr>
       </w:pPr>
       <w:r>
         <w:rPr>
-          <w:rFonts w:ascii="Roboto" w:hAnsi="Roboto"/>
-          <w:sz w:val="22"/>
-          <w:szCs w:val="22"/>
-        </w:rPr>
-        <w:t xml:space="preserve">All in </w:t>
-      </w:r>
-      <w:r>
-        <w:rPr>
-          <w:rFonts w:ascii="Roboto" w:hAnsi="Roboto"/>
-          <w:sz w:val="22"/>
-          <w:szCs w:val="22"/>
-        </w:rPr>
-        <w:t>all,</w:t>
-      </w:r>
-      <w:r>
-        <w:rPr>
-          <w:rFonts w:ascii="Roboto" w:hAnsi="Roboto"/>
-          <w:sz w:val="22"/>
-          <w:szCs w:val="22"/>
-        </w:rPr>
-        <w:t xml:space="preserve"> I am happy with what I have achieved.</w:t>
-      </w:r>
-    </w:p>
-    <w:p>
-      <w:pPr>
-        <w:jc w:val="both"/>
-        <w:rPr>
-          <w:rFonts w:ascii="Roboto" w:hAnsi="Roboto"/>
-          <w:sz w:val="22"/>
-          <w:szCs w:val="22"/>
-        </w:rPr>
-      </w:pPr>
-      <w:r>
-        <w:rPr>
-          <w:rFonts w:ascii="Roboto" w:hAnsi="Roboto"/>
+          <w:rFonts w:ascii="Arial" w:hAnsi="Arial" w:cs="Arial"/>
           <w:b/>
           <w:bCs/>
           <w:i/>
@@ -800,7 +741,6 @@
           <w:sz w:val="22"/>
           <w:szCs w:val="22"/>
         </w:rPr>
-        <w:lastRenderedPageBreak/>
         <w:t>Table Sizes:</w:t>
       </w:r>
     </w:p>
@@ -825,7 +765,7 @@
             <w:pPr>
               <w:jc w:val="both"/>
               <w:rPr>
-                <w:rFonts w:ascii="Roboto" w:hAnsi="Roboto"/>
+                <w:rFonts w:ascii="Arial" w:hAnsi="Arial" w:cs="Arial"/>
                 <w:b/>
                 <w:bCs/>
                 <w:sz w:val="22"/>
@@ -834,7 +774,7 @@
             </w:pPr>
             <w:r>
               <w:rPr>
-                <w:rFonts w:ascii="Roboto" w:hAnsi="Roboto"/>
+                <w:rFonts w:ascii="Arial" w:hAnsi="Arial" w:cs="Arial"/>
                 <w:b/>
                 <w:bCs/>
                 <w:sz w:val="22"/>
@@ -853,7 +793,7 @@
             <w:pPr>
               <w:jc w:val="both"/>
               <w:rPr>
-                <w:rFonts w:ascii="Roboto" w:hAnsi="Roboto"/>
+                <w:rFonts w:ascii="Arial" w:hAnsi="Arial" w:cs="Arial"/>
                 <w:b/>
                 <w:bCs/>
                 <w:sz w:val="22"/>
@@ -862,7 +802,7 @@
             </w:pPr>
             <w:r>
               <w:rPr>
-                <w:rFonts w:ascii="Roboto" w:hAnsi="Roboto"/>
+                <w:rFonts w:ascii="Arial" w:hAnsi="Arial" w:cs="Arial"/>
                 <w:b/>
                 <w:bCs/>
                 <w:sz w:val="22"/>
@@ -881,7 +821,7 @@
             <w:pPr>
               <w:jc w:val="both"/>
               <w:rPr>
-                <w:rFonts w:ascii="Roboto" w:hAnsi="Roboto"/>
+                <w:rFonts w:ascii="Arial" w:hAnsi="Arial" w:cs="Arial"/>
                 <w:b/>
                 <w:bCs/>
                 <w:sz w:val="22"/>
@@ -890,7 +830,7 @@
             </w:pPr>
             <w:r>
               <w:rPr>
-                <w:rFonts w:ascii="Roboto" w:hAnsi="Roboto"/>
+                <w:rFonts w:ascii="Arial" w:hAnsi="Arial" w:cs="Arial"/>
                 <w:b/>
                 <w:bCs/>
                 <w:sz w:val="22"/>
@@ -910,14 +850,14 @@
             <w:pPr>
               <w:jc w:val="both"/>
               <w:rPr>
-                <w:rFonts w:ascii="Roboto" w:hAnsi="Roboto"/>
-                <w:sz w:val="22"/>
-                <w:szCs w:val="22"/>
-              </w:rPr>
-            </w:pPr>
-            <w:r>
-              <w:rPr>
-                <w:rFonts w:ascii="Roboto" w:hAnsi="Roboto"/>
+                <w:rFonts w:ascii="Arial" w:hAnsi="Arial" w:cs="Arial"/>
+                <w:sz w:val="22"/>
+                <w:szCs w:val="22"/>
+              </w:rPr>
+            </w:pPr>
+            <w:r>
+              <w:rPr>
+                <w:rFonts w:ascii="Arial" w:hAnsi="Arial" w:cs="Arial"/>
                 <w:sz w:val="22"/>
                 <w:szCs w:val="22"/>
               </w:rPr>
@@ -933,14 +873,14 @@
             <w:pPr>
               <w:jc w:val="both"/>
               <w:rPr>
-                <w:rFonts w:ascii="Roboto" w:hAnsi="Roboto"/>
-                <w:sz w:val="22"/>
-                <w:szCs w:val="22"/>
-              </w:rPr>
-            </w:pPr>
-            <w:r>
-              <w:rPr>
-                <w:rFonts w:ascii="Roboto" w:hAnsi="Roboto"/>
+                <w:rFonts w:ascii="Arial" w:hAnsi="Arial" w:cs="Arial"/>
+                <w:sz w:val="22"/>
+                <w:szCs w:val="22"/>
+              </w:rPr>
+            </w:pPr>
+            <w:r>
+              <w:rPr>
+                <w:rFonts w:ascii="Arial" w:hAnsi="Arial" w:cs="Arial"/>
                 <w:sz w:val="22"/>
                 <w:szCs w:val="22"/>
               </w:rPr>
@@ -956,14 +896,14 @@
             <w:pPr>
               <w:jc w:val="both"/>
               <w:rPr>
-                <w:rFonts w:ascii="Roboto" w:hAnsi="Roboto"/>
-                <w:sz w:val="22"/>
-                <w:szCs w:val="22"/>
-              </w:rPr>
-            </w:pPr>
-            <w:r>
-              <w:rPr>
-                <w:rFonts w:ascii="Roboto" w:hAnsi="Roboto"/>
+                <w:rFonts w:ascii="Arial" w:hAnsi="Arial" w:cs="Arial"/>
+                <w:sz w:val="22"/>
+                <w:szCs w:val="22"/>
+              </w:rPr>
+            </w:pPr>
+            <w:r>
+              <w:rPr>
+                <w:rFonts w:ascii="Arial" w:hAnsi="Arial" w:cs="Arial"/>
                 <w:sz w:val="22"/>
                 <w:szCs w:val="22"/>
               </w:rPr>
@@ -981,14 +921,14 @@
             <w:pPr>
               <w:jc w:val="both"/>
               <w:rPr>
-                <w:rFonts w:ascii="Roboto" w:hAnsi="Roboto"/>
-                <w:sz w:val="22"/>
-                <w:szCs w:val="22"/>
-              </w:rPr>
-            </w:pPr>
-            <w:r>
-              <w:rPr>
-                <w:rFonts w:ascii="Roboto" w:hAnsi="Roboto"/>
+                <w:rFonts w:ascii="Arial" w:hAnsi="Arial" w:cs="Arial"/>
+                <w:sz w:val="22"/>
+                <w:szCs w:val="22"/>
+              </w:rPr>
+            </w:pPr>
+            <w:r>
+              <w:rPr>
+                <w:rFonts w:ascii="Arial" w:hAnsi="Arial" w:cs="Arial"/>
                 <w:sz w:val="22"/>
                 <w:szCs w:val="22"/>
               </w:rPr>
@@ -1004,14 +944,14 @@
             <w:pPr>
               <w:jc w:val="both"/>
               <w:rPr>
-                <w:rFonts w:ascii="Roboto" w:hAnsi="Roboto"/>
-                <w:sz w:val="22"/>
-                <w:szCs w:val="22"/>
-              </w:rPr>
-            </w:pPr>
-            <w:r>
-              <w:rPr>
-                <w:rFonts w:ascii="Roboto" w:hAnsi="Roboto"/>
+                <w:rFonts w:ascii="Arial" w:hAnsi="Arial" w:cs="Arial"/>
+                <w:sz w:val="22"/>
+                <w:szCs w:val="22"/>
+              </w:rPr>
+            </w:pPr>
+            <w:r>
+              <w:rPr>
+                <w:rFonts w:ascii="Arial" w:hAnsi="Arial" w:cs="Arial"/>
                 <w:sz w:val="22"/>
                 <w:szCs w:val="22"/>
               </w:rPr>
@@ -1027,14 +967,14 @@
             <w:pPr>
               <w:jc w:val="both"/>
               <w:rPr>
-                <w:rFonts w:ascii="Roboto" w:hAnsi="Roboto"/>
-                <w:sz w:val="22"/>
-                <w:szCs w:val="22"/>
-              </w:rPr>
-            </w:pPr>
-            <w:r>
-              <w:rPr>
-                <w:rFonts w:ascii="Roboto" w:hAnsi="Roboto"/>
+                <w:rFonts w:ascii="Arial" w:hAnsi="Arial" w:cs="Arial"/>
+                <w:sz w:val="22"/>
+                <w:szCs w:val="22"/>
+              </w:rPr>
+            </w:pPr>
+            <w:r>
+              <w:rPr>
+                <w:rFonts w:ascii="Arial" w:hAnsi="Arial" w:cs="Arial"/>
                 <w:sz w:val="22"/>
                 <w:szCs w:val="22"/>
               </w:rPr>
@@ -1052,14 +992,14 @@
             <w:pPr>
               <w:jc w:val="both"/>
               <w:rPr>
-                <w:rFonts w:ascii="Roboto" w:hAnsi="Roboto"/>
-                <w:sz w:val="22"/>
-                <w:szCs w:val="22"/>
-              </w:rPr>
-            </w:pPr>
-            <w:r>
-              <w:rPr>
-                <w:rFonts w:ascii="Roboto" w:hAnsi="Roboto"/>
+                <w:rFonts w:ascii="Arial" w:hAnsi="Arial" w:cs="Arial"/>
+                <w:sz w:val="22"/>
+                <w:szCs w:val="22"/>
+              </w:rPr>
+            </w:pPr>
+            <w:r>
+              <w:rPr>
+                <w:rFonts w:ascii="Arial" w:hAnsi="Arial" w:cs="Arial"/>
                 <w:sz w:val="22"/>
                 <w:szCs w:val="22"/>
               </w:rPr>
@@ -1075,14 +1015,14 @@
             <w:pPr>
               <w:jc w:val="both"/>
               <w:rPr>
-                <w:rFonts w:ascii="Roboto" w:hAnsi="Roboto"/>
-                <w:sz w:val="22"/>
-                <w:szCs w:val="22"/>
-              </w:rPr>
-            </w:pPr>
-            <w:r>
-              <w:rPr>
-                <w:rFonts w:ascii="Roboto" w:hAnsi="Roboto"/>
+                <w:rFonts w:ascii="Arial" w:hAnsi="Arial" w:cs="Arial"/>
+                <w:sz w:val="22"/>
+                <w:szCs w:val="22"/>
+              </w:rPr>
+            </w:pPr>
+            <w:r>
+              <w:rPr>
+                <w:rFonts w:ascii="Arial" w:hAnsi="Arial" w:cs="Arial"/>
                 <w:sz w:val="22"/>
                 <w:szCs w:val="22"/>
               </w:rPr>
@@ -1098,14 +1038,14 @@
             <w:pPr>
               <w:jc w:val="both"/>
               <w:rPr>
-                <w:rFonts w:ascii="Roboto" w:hAnsi="Roboto"/>
-                <w:sz w:val="22"/>
-                <w:szCs w:val="22"/>
-              </w:rPr>
-            </w:pPr>
-            <w:r>
-              <w:rPr>
-                <w:rFonts w:ascii="Roboto" w:hAnsi="Roboto"/>
+                <w:rFonts w:ascii="Arial" w:hAnsi="Arial" w:cs="Arial"/>
+                <w:sz w:val="22"/>
+                <w:szCs w:val="22"/>
+              </w:rPr>
+            </w:pPr>
+            <w:r>
+              <w:rPr>
+                <w:rFonts w:ascii="Arial" w:hAnsi="Arial" w:cs="Arial"/>
                 <w:sz w:val="22"/>
                 <w:szCs w:val="22"/>
               </w:rPr>
@@ -1123,19 +1063,21 @@
             <w:pPr>
               <w:jc w:val="both"/>
               <w:rPr>
-                <w:rFonts w:ascii="Roboto" w:hAnsi="Roboto"/>
-                <w:sz w:val="22"/>
-                <w:szCs w:val="22"/>
-              </w:rPr>
-            </w:pPr>
-            <w:r>
-              <w:rPr>
-                <w:rFonts w:ascii="Roboto" w:hAnsi="Roboto"/>
+                <w:rFonts w:ascii="Arial" w:hAnsi="Arial" w:cs="Arial"/>
+                <w:sz w:val="22"/>
+                <w:szCs w:val="22"/>
+              </w:rPr>
+            </w:pPr>
+            <w:proofErr w:type="spellStart"/>
+            <w:r>
+              <w:rPr>
+                <w:rFonts w:ascii="Arial" w:hAnsi="Arial" w:cs="Arial"/>
                 <w:sz w:val="22"/>
                 <w:szCs w:val="22"/>
               </w:rPr>
               <w:t>bankinformation</w:t>
             </w:r>
+            <w:proofErr w:type="spellEnd"/>
           </w:p>
         </w:tc>
         <w:tc>
@@ -1146,14 +1088,14 @@
             <w:pPr>
               <w:jc w:val="both"/>
               <w:rPr>
-                <w:rFonts w:ascii="Roboto" w:hAnsi="Roboto"/>
-                <w:sz w:val="22"/>
-                <w:szCs w:val="22"/>
-              </w:rPr>
-            </w:pPr>
-            <w:r>
-              <w:rPr>
-                <w:rFonts w:ascii="Roboto" w:hAnsi="Roboto"/>
+                <w:rFonts w:ascii="Arial" w:hAnsi="Arial" w:cs="Arial"/>
+                <w:sz w:val="22"/>
+                <w:szCs w:val="22"/>
+              </w:rPr>
+            </w:pPr>
+            <w:r>
+              <w:rPr>
+                <w:rFonts w:ascii="Arial" w:hAnsi="Arial" w:cs="Arial"/>
                 <w:sz w:val="22"/>
                 <w:szCs w:val="22"/>
               </w:rPr>
@@ -1169,14 +1111,14 @@
             <w:pPr>
               <w:jc w:val="both"/>
               <w:rPr>
-                <w:rFonts w:ascii="Roboto" w:hAnsi="Roboto"/>
-                <w:sz w:val="22"/>
-                <w:szCs w:val="22"/>
-              </w:rPr>
-            </w:pPr>
-            <w:r>
-              <w:rPr>
-                <w:rFonts w:ascii="Roboto" w:hAnsi="Roboto"/>
+                <w:rFonts w:ascii="Arial" w:hAnsi="Arial" w:cs="Arial"/>
+                <w:sz w:val="22"/>
+                <w:szCs w:val="22"/>
+              </w:rPr>
+            </w:pPr>
+            <w:r>
+              <w:rPr>
+                <w:rFonts w:ascii="Arial" w:hAnsi="Arial" w:cs="Arial"/>
                 <w:sz w:val="22"/>
                 <w:szCs w:val="22"/>
               </w:rPr>
@@ -1194,14 +1136,14 @@
             <w:pPr>
               <w:jc w:val="both"/>
               <w:rPr>
-                <w:rFonts w:ascii="Roboto" w:hAnsi="Roboto"/>
-                <w:sz w:val="22"/>
-                <w:szCs w:val="22"/>
-              </w:rPr>
-            </w:pPr>
-            <w:r>
-              <w:rPr>
-                <w:rFonts w:ascii="Roboto" w:hAnsi="Roboto"/>
+                <w:rFonts w:ascii="Arial" w:hAnsi="Arial" w:cs="Arial"/>
+                <w:sz w:val="22"/>
+                <w:szCs w:val="22"/>
+              </w:rPr>
+            </w:pPr>
+            <w:r>
+              <w:rPr>
+                <w:rFonts w:ascii="Arial" w:hAnsi="Arial" w:cs="Arial"/>
                 <w:sz w:val="22"/>
                 <w:szCs w:val="22"/>
               </w:rPr>
@@ -1217,14 +1159,14 @@
             <w:pPr>
               <w:jc w:val="both"/>
               <w:rPr>
-                <w:rFonts w:ascii="Roboto" w:hAnsi="Roboto"/>
-                <w:sz w:val="22"/>
-                <w:szCs w:val="22"/>
-              </w:rPr>
-            </w:pPr>
-            <w:r>
-              <w:rPr>
-                <w:rFonts w:ascii="Roboto" w:hAnsi="Roboto"/>
+                <w:rFonts w:ascii="Arial" w:hAnsi="Arial" w:cs="Arial"/>
+                <w:sz w:val="22"/>
+                <w:szCs w:val="22"/>
+              </w:rPr>
+            </w:pPr>
+            <w:r>
+              <w:rPr>
+                <w:rFonts w:ascii="Arial" w:hAnsi="Arial" w:cs="Arial"/>
                 <w:sz w:val="22"/>
                 <w:szCs w:val="22"/>
               </w:rPr>
@@ -1240,14 +1182,14 @@
             <w:pPr>
               <w:jc w:val="both"/>
               <w:rPr>
-                <w:rFonts w:ascii="Roboto" w:hAnsi="Roboto"/>
-                <w:sz w:val="22"/>
-                <w:szCs w:val="22"/>
-              </w:rPr>
-            </w:pPr>
-            <w:r>
-              <w:rPr>
-                <w:rFonts w:ascii="Roboto" w:hAnsi="Roboto"/>
+                <w:rFonts w:ascii="Arial" w:hAnsi="Arial" w:cs="Arial"/>
+                <w:sz w:val="22"/>
+                <w:szCs w:val="22"/>
+              </w:rPr>
+            </w:pPr>
+            <w:r>
+              <w:rPr>
+                <w:rFonts w:ascii="Arial" w:hAnsi="Arial" w:cs="Arial"/>
                 <w:sz w:val="22"/>
                 <w:szCs w:val="22"/>
               </w:rPr>
@@ -1265,19 +1207,21 @@
             <w:pPr>
               <w:jc w:val="both"/>
               <w:rPr>
-                <w:rFonts w:ascii="Roboto" w:hAnsi="Roboto"/>
-                <w:sz w:val="22"/>
-                <w:szCs w:val="22"/>
-              </w:rPr>
-            </w:pPr>
-            <w:r>
-              <w:rPr>
-                <w:rFonts w:ascii="Roboto" w:hAnsi="Roboto"/>
+                <w:rFonts w:ascii="Arial" w:hAnsi="Arial" w:cs="Arial"/>
+                <w:sz w:val="22"/>
+                <w:szCs w:val="22"/>
+              </w:rPr>
+            </w:pPr>
+            <w:proofErr w:type="spellStart"/>
+            <w:r>
+              <w:rPr>
+                <w:rFonts w:ascii="Arial" w:hAnsi="Arial" w:cs="Arial"/>
                 <w:sz w:val="22"/>
                 <w:szCs w:val="22"/>
               </w:rPr>
               <w:t>emergencycontact</w:t>
             </w:r>
+            <w:proofErr w:type="spellEnd"/>
           </w:p>
         </w:tc>
         <w:tc>
@@ -1288,14 +1232,14 @@
             <w:pPr>
               <w:jc w:val="both"/>
               <w:rPr>
-                <w:rFonts w:ascii="Roboto" w:hAnsi="Roboto"/>
-                <w:sz w:val="22"/>
-                <w:szCs w:val="22"/>
-              </w:rPr>
-            </w:pPr>
-            <w:r>
-              <w:rPr>
-                <w:rFonts w:ascii="Roboto" w:hAnsi="Roboto"/>
+                <w:rFonts w:ascii="Arial" w:hAnsi="Arial" w:cs="Arial"/>
+                <w:sz w:val="22"/>
+                <w:szCs w:val="22"/>
+              </w:rPr>
+            </w:pPr>
+            <w:r>
+              <w:rPr>
+                <w:rFonts w:ascii="Arial" w:hAnsi="Arial" w:cs="Arial"/>
                 <w:sz w:val="22"/>
                 <w:szCs w:val="22"/>
               </w:rPr>
@@ -1311,14 +1255,14 @@
             <w:pPr>
               <w:jc w:val="both"/>
               <w:rPr>
-                <w:rFonts w:ascii="Roboto" w:hAnsi="Roboto"/>
-                <w:sz w:val="22"/>
-                <w:szCs w:val="22"/>
-              </w:rPr>
-            </w:pPr>
-            <w:r>
-              <w:rPr>
-                <w:rFonts w:ascii="Roboto" w:hAnsi="Roboto"/>
+                <w:rFonts w:ascii="Arial" w:hAnsi="Arial" w:cs="Arial"/>
+                <w:sz w:val="22"/>
+                <w:szCs w:val="22"/>
+              </w:rPr>
+            </w:pPr>
+            <w:r>
+              <w:rPr>
+                <w:rFonts w:ascii="Arial" w:hAnsi="Arial" w:cs="Arial"/>
                 <w:sz w:val="22"/>
                 <w:szCs w:val="22"/>
               </w:rPr>
@@ -1336,14 +1280,14 @@
             <w:pPr>
               <w:jc w:val="both"/>
               <w:rPr>
-                <w:rFonts w:ascii="Roboto" w:hAnsi="Roboto"/>
-                <w:sz w:val="22"/>
-                <w:szCs w:val="22"/>
-              </w:rPr>
-            </w:pPr>
-            <w:r>
-              <w:rPr>
-                <w:rFonts w:ascii="Roboto" w:hAnsi="Roboto"/>
+                <w:rFonts w:ascii="Arial" w:hAnsi="Arial" w:cs="Arial"/>
+                <w:sz w:val="22"/>
+                <w:szCs w:val="22"/>
+              </w:rPr>
+            </w:pPr>
+            <w:r>
+              <w:rPr>
+                <w:rFonts w:ascii="Arial" w:hAnsi="Arial" w:cs="Arial"/>
                 <w:sz w:val="22"/>
                 <w:szCs w:val="22"/>
               </w:rPr>
@@ -1359,14 +1303,14 @@
             <w:pPr>
               <w:jc w:val="both"/>
               <w:rPr>
-                <w:rFonts w:ascii="Roboto" w:hAnsi="Roboto"/>
-                <w:sz w:val="22"/>
-                <w:szCs w:val="22"/>
-              </w:rPr>
-            </w:pPr>
-            <w:r>
-              <w:rPr>
-                <w:rFonts w:ascii="Roboto" w:hAnsi="Roboto"/>
+                <w:rFonts w:ascii="Arial" w:hAnsi="Arial" w:cs="Arial"/>
+                <w:sz w:val="22"/>
+                <w:szCs w:val="22"/>
+              </w:rPr>
+            </w:pPr>
+            <w:r>
+              <w:rPr>
+                <w:rFonts w:ascii="Arial" w:hAnsi="Arial" w:cs="Arial"/>
                 <w:sz w:val="22"/>
                 <w:szCs w:val="22"/>
               </w:rPr>
@@ -1382,14 +1326,14 @@
             <w:pPr>
               <w:jc w:val="both"/>
               <w:rPr>
-                <w:rFonts w:ascii="Roboto" w:hAnsi="Roboto"/>
-                <w:sz w:val="22"/>
-                <w:szCs w:val="22"/>
-              </w:rPr>
-            </w:pPr>
-            <w:r>
-              <w:rPr>
-                <w:rFonts w:ascii="Roboto" w:hAnsi="Roboto"/>
+                <w:rFonts w:ascii="Arial" w:hAnsi="Arial" w:cs="Arial"/>
+                <w:sz w:val="22"/>
+                <w:szCs w:val="22"/>
+              </w:rPr>
+            </w:pPr>
+            <w:r>
+              <w:rPr>
+                <w:rFonts w:ascii="Arial" w:hAnsi="Arial" w:cs="Arial"/>
                 <w:sz w:val="22"/>
                 <w:szCs w:val="22"/>
               </w:rPr>
@@ -1407,14 +1351,14 @@
             <w:pPr>
               <w:jc w:val="both"/>
               <w:rPr>
-                <w:rFonts w:ascii="Roboto" w:hAnsi="Roboto"/>
-                <w:sz w:val="22"/>
-                <w:szCs w:val="22"/>
-              </w:rPr>
-            </w:pPr>
-            <w:r>
-              <w:rPr>
-                <w:rFonts w:ascii="Roboto" w:hAnsi="Roboto"/>
+                <w:rFonts w:ascii="Arial" w:hAnsi="Arial" w:cs="Arial"/>
+                <w:sz w:val="22"/>
+                <w:szCs w:val="22"/>
+              </w:rPr>
+            </w:pPr>
+            <w:r>
+              <w:rPr>
+                <w:rFonts w:ascii="Arial" w:hAnsi="Arial" w:cs="Arial"/>
                 <w:sz w:val="22"/>
                 <w:szCs w:val="22"/>
               </w:rPr>
@@ -1430,14 +1374,14 @@
             <w:pPr>
               <w:jc w:val="both"/>
               <w:rPr>
-                <w:rFonts w:ascii="Roboto" w:hAnsi="Roboto"/>
-                <w:sz w:val="22"/>
-                <w:szCs w:val="22"/>
-              </w:rPr>
-            </w:pPr>
-            <w:r>
-              <w:rPr>
-                <w:rFonts w:ascii="Roboto" w:hAnsi="Roboto"/>
+                <w:rFonts w:ascii="Arial" w:hAnsi="Arial" w:cs="Arial"/>
+                <w:sz w:val="22"/>
+                <w:szCs w:val="22"/>
+              </w:rPr>
+            </w:pPr>
+            <w:r>
+              <w:rPr>
+                <w:rFonts w:ascii="Arial" w:hAnsi="Arial" w:cs="Arial"/>
                 <w:sz w:val="22"/>
                 <w:szCs w:val="22"/>
               </w:rPr>
@@ -1453,14 +1397,14 @@
             <w:pPr>
               <w:jc w:val="both"/>
               <w:rPr>
-                <w:rFonts w:ascii="Roboto" w:hAnsi="Roboto"/>
-                <w:sz w:val="22"/>
-                <w:szCs w:val="22"/>
-              </w:rPr>
-            </w:pPr>
-            <w:r>
-              <w:rPr>
-                <w:rFonts w:ascii="Roboto" w:hAnsi="Roboto"/>
+                <w:rFonts w:ascii="Arial" w:hAnsi="Arial" w:cs="Arial"/>
+                <w:sz w:val="22"/>
+                <w:szCs w:val="22"/>
+              </w:rPr>
+            </w:pPr>
+            <w:r>
+              <w:rPr>
+                <w:rFonts w:ascii="Arial" w:hAnsi="Arial" w:cs="Arial"/>
                 <w:sz w:val="22"/>
                 <w:szCs w:val="22"/>
               </w:rPr>
@@ -1478,19 +1422,21 @@
             <w:pPr>
               <w:jc w:val="both"/>
               <w:rPr>
-                <w:rFonts w:ascii="Roboto" w:hAnsi="Roboto"/>
-                <w:sz w:val="22"/>
-                <w:szCs w:val="22"/>
-              </w:rPr>
-            </w:pPr>
-            <w:r>
-              <w:rPr>
-                <w:rFonts w:ascii="Roboto" w:hAnsi="Roboto"/>
+                <w:rFonts w:ascii="Arial" w:hAnsi="Arial" w:cs="Arial"/>
+                <w:sz w:val="22"/>
+                <w:szCs w:val="22"/>
+              </w:rPr>
+            </w:pPr>
+            <w:proofErr w:type="spellStart"/>
+            <w:r>
+              <w:rPr>
+                <w:rFonts w:ascii="Arial" w:hAnsi="Arial" w:cs="Arial"/>
                 <w:sz w:val="22"/>
                 <w:szCs w:val="22"/>
               </w:rPr>
               <w:t>property_amenity</w:t>
             </w:r>
+            <w:proofErr w:type="spellEnd"/>
           </w:p>
         </w:tc>
         <w:tc>
@@ -1501,14 +1447,14 @@
             <w:pPr>
               <w:jc w:val="both"/>
               <w:rPr>
-                <w:rFonts w:ascii="Roboto" w:hAnsi="Roboto"/>
-                <w:sz w:val="22"/>
-                <w:szCs w:val="22"/>
-              </w:rPr>
-            </w:pPr>
-            <w:r>
-              <w:rPr>
-                <w:rFonts w:ascii="Roboto" w:hAnsi="Roboto"/>
+                <w:rFonts w:ascii="Arial" w:hAnsi="Arial" w:cs="Arial"/>
+                <w:sz w:val="22"/>
+                <w:szCs w:val="22"/>
+              </w:rPr>
+            </w:pPr>
+            <w:r>
+              <w:rPr>
+                <w:rFonts w:ascii="Arial" w:hAnsi="Arial" w:cs="Arial"/>
                 <w:sz w:val="22"/>
                 <w:szCs w:val="22"/>
               </w:rPr>
@@ -1524,14 +1470,14 @@
             <w:pPr>
               <w:jc w:val="both"/>
               <w:rPr>
-                <w:rFonts w:ascii="Roboto" w:hAnsi="Roboto"/>
-                <w:sz w:val="22"/>
-                <w:szCs w:val="22"/>
-              </w:rPr>
-            </w:pPr>
-            <w:r>
-              <w:rPr>
-                <w:rFonts w:ascii="Roboto" w:hAnsi="Roboto"/>
+                <w:rFonts w:ascii="Arial" w:hAnsi="Arial" w:cs="Arial"/>
+                <w:sz w:val="22"/>
+                <w:szCs w:val="22"/>
+              </w:rPr>
+            </w:pPr>
+            <w:r>
+              <w:rPr>
+                <w:rFonts w:ascii="Arial" w:hAnsi="Arial" w:cs="Arial"/>
                 <w:sz w:val="22"/>
                 <w:szCs w:val="22"/>
               </w:rPr>
@@ -1549,19 +1495,21 @@
             <w:pPr>
               <w:jc w:val="both"/>
               <w:rPr>
-                <w:rFonts w:ascii="Roboto" w:hAnsi="Roboto"/>
-                <w:sz w:val="22"/>
-                <w:szCs w:val="22"/>
-              </w:rPr>
-            </w:pPr>
-            <w:r>
-              <w:rPr>
-                <w:rFonts w:ascii="Roboto" w:hAnsi="Roboto"/>
+                <w:rFonts w:ascii="Arial" w:hAnsi="Arial" w:cs="Arial"/>
+                <w:sz w:val="22"/>
+                <w:szCs w:val="22"/>
+              </w:rPr>
+            </w:pPr>
+            <w:proofErr w:type="spellStart"/>
+            <w:r>
+              <w:rPr>
+                <w:rFonts w:ascii="Arial" w:hAnsi="Arial" w:cs="Arial"/>
                 <w:sz w:val="22"/>
                 <w:szCs w:val="22"/>
               </w:rPr>
               <w:t>property_category</w:t>
             </w:r>
+            <w:proofErr w:type="spellEnd"/>
           </w:p>
         </w:tc>
         <w:tc>
@@ -1572,14 +1520,14 @@
             <w:pPr>
               <w:jc w:val="both"/>
               <w:rPr>
-                <w:rFonts w:ascii="Roboto" w:hAnsi="Roboto"/>
-                <w:sz w:val="22"/>
-                <w:szCs w:val="22"/>
-              </w:rPr>
-            </w:pPr>
-            <w:r>
-              <w:rPr>
-                <w:rFonts w:ascii="Roboto" w:hAnsi="Roboto"/>
+                <w:rFonts w:ascii="Arial" w:hAnsi="Arial" w:cs="Arial"/>
+                <w:sz w:val="22"/>
+                <w:szCs w:val="22"/>
+              </w:rPr>
+            </w:pPr>
+            <w:r>
+              <w:rPr>
+                <w:rFonts w:ascii="Arial" w:hAnsi="Arial" w:cs="Arial"/>
                 <w:sz w:val="22"/>
                 <w:szCs w:val="22"/>
               </w:rPr>
@@ -1595,14 +1543,14 @@
             <w:pPr>
               <w:jc w:val="both"/>
               <w:rPr>
-                <w:rFonts w:ascii="Roboto" w:hAnsi="Roboto"/>
-                <w:sz w:val="22"/>
-                <w:szCs w:val="22"/>
-              </w:rPr>
-            </w:pPr>
-            <w:r>
-              <w:rPr>
-                <w:rFonts w:ascii="Roboto" w:hAnsi="Roboto"/>
+                <w:rFonts w:ascii="Arial" w:hAnsi="Arial" w:cs="Arial"/>
+                <w:sz w:val="22"/>
+                <w:szCs w:val="22"/>
+              </w:rPr>
+            </w:pPr>
+            <w:r>
+              <w:rPr>
+                <w:rFonts w:ascii="Arial" w:hAnsi="Arial" w:cs="Arial"/>
                 <w:sz w:val="22"/>
                 <w:szCs w:val="22"/>
               </w:rPr>
@@ -1620,19 +1568,21 @@
             <w:pPr>
               <w:jc w:val="both"/>
               <w:rPr>
-                <w:rFonts w:ascii="Roboto" w:hAnsi="Roboto"/>
-                <w:sz w:val="22"/>
-                <w:szCs w:val="22"/>
-              </w:rPr>
-            </w:pPr>
-            <w:r>
-              <w:rPr>
-                <w:rFonts w:ascii="Roboto" w:hAnsi="Roboto"/>
+                <w:rFonts w:ascii="Arial" w:hAnsi="Arial" w:cs="Arial"/>
+                <w:sz w:val="22"/>
+                <w:szCs w:val="22"/>
+              </w:rPr>
+            </w:pPr>
+            <w:proofErr w:type="spellStart"/>
+            <w:r>
+              <w:rPr>
+                <w:rFonts w:ascii="Arial" w:hAnsi="Arial" w:cs="Arial"/>
                 <w:sz w:val="22"/>
                 <w:szCs w:val="22"/>
               </w:rPr>
               <w:t>property_houserule</w:t>
             </w:r>
+            <w:proofErr w:type="spellEnd"/>
           </w:p>
         </w:tc>
         <w:tc>
@@ -1643,14 +1593,14 @@
             <w:pPr>
               <w:jc w:val="both"/>
               <w:rPr>
-                <w:rFonts w:ascii="Roboto" w:hAnsi="Roboto"/>
-                <w:sz w:val="22"/>
-                <w:szCs w:val="22"/>
-              </w:rPr>
-            </w:pPr>
-            <w:r>
-              <w:rPr>
-                <w:rFonts w:ascii="Roboto" w:hAnsi="Roboto"/>
+                <w:rFonts w:ascii="Arial" w:hAnsi="Arial" w:cs="Arial"/>
+                <w:sz w:val="22"/>
+                <w:szCs w:val="22"/>
+              </w:rPr>
+            </w:pPr>
+            <w:r>
+              <w:rPr>
+                <w:rFonts w:ascii="Arial" w:hAnsi="Arial" w:cs="Arial"/>
                 <w:sz w:val="22"/>
                 <w:szCs w:val="22"/>
               </w:rPr>
@@ -1666,14 +1616,14 @@
             <w:pPr>
               <w:jc w:val="both"/>
               <w:rPr>
-                <w:rFonts w:ascii="Roboto" w:hAnsi="Roboto"/>
-                <w:sz w:val="22"/>
-                <w:szCs w:val="22"/>
-              </w:rPr>
-            </w:pPr>
-            <w:r>
-              <w:rPr>
-                <w:rFonts w:ascii="Roboto" w:hAnsi="Roboto"/>
+                <w:rFonts w:ascii="Arial" w:hAnsi="Arial" w:cs="Arial"/>
+                <w:sz w:val="22"/>
+                <w:szCs w:val="22"/>
+              </w:rPr>
+            </w:pPr>
+            <w:r>
+              <w:rPr>
+                <w:rFonts w:ascii="Arial" w:hAnsi="Arial" w:cs="Arial"/>
                 <w:sz w:val="22"/>
                 <w:szCs w:val="22"/>
               </w:rPr>
@@ -1691,19 +1641,21 @@
             <w:pPr>
               <w:jc w:val="both"/>
               <w:rPr>
-                <w:rFonts w:ascii="Roboto" w:hAnsi="Roboto"/>
-                <w:sz w:val="22"/>
-                <w:szCs w:val="22"/>
-              </w:rPr>
-            </w:pPr>
-            <w:r>
-              <w:rPr>
-                <w:rFonts w:ascii="Roboto" w:hAnsi="Roboto"/>
+                <w:rFonts w:ascii="Arial" w:hAnsi="Arial" w:cs="Arial"/>
+                <w:sz w:val="22"/>
+                <w:szCs w:val="22"/>
+              </w:rPr>
+            </w:pPr>
+            <w:proofErr w:type="spellStart"/>
+            <w:r>
+              <w:rPr>
+                <w:rFonts w:ascii="Arial" w:hAnsi="Arial" w:cs="Arial"/>
                 <w:sz w:val="22"/>
                 <w:szCs w:val="22"/>
               </w:rPr>
               <w:t>propertyreview</w:t>
             </w:r>
+            <w:proofErr w:type="spellEnd"/>
           </w:p>
         </w:tc>
         <w:tc>
@@ -1714,14 +1666,14 @@
             <w:pPr>
               <w:jc w:val="both"/>
               <w:rPr>
-                <w:rFonts w:ascii="Roboto" w:hAnsi="Roboto"/>
-                <w:sz w:val="22"/>
-                <w:szCs w:val="22"/>
-              </w:rPr>
-            </w:pPr>
-            <w:r>
-              <w:rPr>
-                <w:rFonts w:ascii="Roboto" w:hAnsi="Roboto"/>
+                <w:rFonts w:ascii="Arial" w:hAnsi="Arial" w:cs="Arial"/>
+                <w:sz w:val="22"/>
+                <w:szCs w:val="22"/>
+              </w:rPr>
+            </w:pPr>
+            <w:r>
+              <w:rPr>
+                <w:rFonts w:ascii="Arial" w:hAnsi="Arial" w:cs="Arial"/>
                 <w:sz w:val="22"/>
                 <w:szCs w:val="22"/>
               </w:rPr>
@@ -1737,14 +1689,14 @@
             <w:pPr>
               <w:jc w:val="both"/>
               <w:rPr>
-                <w:rFonts w:ascii="Roboto" w:hAnsi="Roboto"/>
-                <w:sz w:val="22"/>
-                <w:szCs w:val="22"/>
-              </w:rPr>
-            </w:pPr>
-            <w:r>
-              <w:rPr>
-                <w:rFonts w:ascii="Roboto" w:hAnsi="Roboto"/>
+                <w:rFonts w:ascii="Arial" w:hAnsi="Arial" w:cs="Arial"/>
+                <w:sz w:val="22"/>
+                <w:szCs w:val="22"/>
+              </w:rPr>
+            </w:pPr>
+            <w:r>
+              <w:rPr>
+                <w:rFonts w:ascii="Arial" w:hAnsi="Arial" w:cs="Arial"/>
                 <w:sz w:val="22"/>
                 <w:szCs w:val="22"/>
               </w:rPr>
@@ -1762,19 +1714,21 @@
             <w:pPr>
               <w:jc w:val="both"/>
               <w:rPr>
-                <w:rFonts w:ascii="Roboto" w:hAnsi="Roboto"/>
-                <w:sz w:val="22"/>
-                <w:szCs w:val="22"/>
-              </w:rPr>
-            </w:pPr>
-            <w:r>
-              <w:rPr>
-                <w:rFonts w:ascii="Roboto" w:hAnsi="Roboto"/>
+                <w:rFonts w:ascii="Arial" w:hAnsi="Arial" w:cs="Arial"/>
+                <w:sz w:val="22"/>
+                <w:szCs w:val="22"/>
+              </w:rPr>
+            </w:pPr>
+            <w:proofErr w:type="spellStart"/>
+            <w:r>
+              <w:rPr>
+                <w:rFonts w:ascii="Arial" w:hAnsi="Arial" w:cs="Arial"/>
                 <w:sz w:val="22"/>
                 <w:szCs w:val="22"/>
               </w:rPr>
               <w:t>userreview</w:t>
             </w:r>
+            <w:proofErr w:type="spellEnd"/>
           </w:p>
         </w:tc>
         <w:tc>
@@ -1785,14 +1739,14 @@
             <w:pPr>
               <w:jc w:val="both"/>
               <w:rPr>
-                <w:rFonts w:ascii="Roboto" w:hAnsi="Roboto"/>
-                <w:sz w:val="22"/>
-                <w:szCs w:val="22"/>
-              </w:rPr>
-            </w:pPr>
-            <w:r>
-              <w:rPr>
-                <w:rFonts w:ascii="Roboto" w:hAnsi="Roboto"/>
+                <w:rFonts w:ascii="Arial" w:hAnsi="Arial" w:cs="Arial"/>
+                <w:sz w:val="22"/>
+                <w:szCs w:val="22"/>
+              </w:rPr>
+            </w:pPr>
+            <w:r>
+              <w:rPr>
+                <w:rFonts w:ascii="Arial" w:hAnsi="Arial" w:cs="Arial"/>
                 <w:sz w:val="22"/>
                 <w:szCs w:val="22"/>
               </w:rPr>
@@ -1808,14 +1762,14 @@
             <w:pPr>
               <w:jc w:val="both"/>
               <w:rPr>
-                <w:rFonts w:ascii="Roboto" w:hAnsi="Roboto"/>
-                <w:sz w:val="22"/>
-                <w:szCs w:val="22"/>
-              </w:rPr>
-            </w:pPr>
-            <w:r>
-              <w:rPr>
-                <w:rFonts w:ascii="Roboto" w:hAnsi="Roboto"/>
+                <w:rFonts w:ascii="Arial" w:hAnsi="Arial" w:cs="Arial"/>
+                <w:sz w:val="22"/>
+                <w:szCs w:val="22"/>
+              </w:rPr>
+            </w:pPr>
+            <w:r>
+              <w:rPr>
+                <w:rFonts w:ascii="Arial" w:hAnsi="Arial" w:cs="Arial"/>
                 <w:sz w:val="22"/>
                 <w:szCs w:val="22"/>
               </w:rPr>
@@ -1833,14 +1787,14 @@
             <w:pPr>
               <w:jc w:val="both"/>
               <w:rPr>
-                <w:rFonts w:ascii="Roboto" w:hAnsi="Roboto"/>
-                <w:sz w:val="22"/>
-                <w:szCs w:val="22"/>
-              </w:rPr>
-            </w:pPr>
-            <w:r>
-              <w:rPr>
-                <w:rFonts w:ascii="Roboto" w:hAnsi="Roboto"/>
+                <w:rFonts w:ascii="Arial" w:hAnsi="Arial" w:cs="Arial"/>
+                <w:sz w:val="22"/>
+                <w:szCs w:val="22"/>
+              </w:rPr>
+            </w:pPr>
+            <w:r>
+              <w:rPr>
+                <w:rFonts w:ascii="Arial" w:hAnsi="Arial" w:cs="Arial"/>
                 <w:sz w:val="22"/>
                 <w:szCs w:val="22"/>
               </w:rPr>
@@ -1856,14 +1810,14 @@
             <w:pPr>
               <w:jc w:val="both"/>
               <w:rPr>
-                <w:rFonts w:ascii="Roboto" w:hAnsi="Roboto"/>
-                <w:sz w:val="22"/>
-                <w:szCs w:val="22"/>
-              </w:rPr>
-            </w:pPr>
-            <w:r>
-              <w:rPr>
-                <w:rFonts w:ascii="Roboto" w:hAnsi="Roboto"/>
+                <w:rFonts w:ascii="Arial" w:hAnsi="Arial" w:cs="Arial"/>
+                <w:sz w:val="22"/>
+                <w:szCs w:val="22"/>
+              </w:rPr>
+            </w:pPr>
+            <w:r>
+              <w:rPr>
+                <w:rFonts w:ascii="Arial" w:hAnsi="Arial" w:cs="Arial"/>
                 <w:sz w:val="22"/>
                 <w:szCs w:val="22"/>
               </w:rPr>
@@ -1879,14 +1833,14 @@
             <w:pPr>
               <w:jc w:val="both"/>
               <w:rPr>
-                <w:rFonts w:ascii="Roboto" w:hAnsi="Roboto"/>
-                <w:sz w:val="22"/>
-                <w:szCs w:val="22"/>
-              </w:rPr>
-            </w:pPr>
-            <w:r>
-              <w:rPr>
-                <w:rFonts w:ascii="Roboto" w:hAnsi="Roboto"/>
+                <w:rFonts w:ascii="Arial" w:hAnsi="Arial" w:cs="Arial"/>
+                <w:sz w:val="22"/>
+                <w:szCs w:val="22"/>
+              </w:rPr>
+            </w:pPr>
+            <w:r>
+              <w:rPr>
+                <w:rFonts w:ascii="Arial" w:hAnsi="Arial" w:cs="Arial"/>
                 <w:sz w:val="22"/>
                 <w:szCs w:val="22"/>
               </w:rPr>
@@ -1904,19 +1858,21 @@
             <w:pPr>
               <w:jc w:val="both"/>
               <w:rPr>
-                <w:rFonts w:ascii="Roboto" w:hAnsi="Roboto"/>
-                <w:sz w:val="22"/>
-                <w:szCs w:val="22"/>
-              </w:rPr>
-            </w:pPr>
-            <w:r>
-              <w:rPr>
-                <w:rFonts w:ascii="Roboto" w:hAnsi="Roboto"/>
+                <w:rFonts w:ascii="Arial" w:hAnsi="Arial" w:cs="Arial"/>
+                <w:sz w:val="22"/>
+                <w:szCs w:val="22"/>
+              </w:rPr>
+            </w:pPr>
+            <w:proofErr w:type="spellStart"/>
+            <w:r>
+              <w:rPr>
+                <w:rFonts w:ascii="Arial" w:hAnsi="Arial" w:cs="Arial"/>
                 <w:sz w:val="22"/>
                 <w:szCs w:val="22"/>
               </w:rPr>
               <w:t>creditcardinformation</w:t>
             </w:r>
+            <w:proofErr w:type="spellEnd"/>
           </w:p>
         </w:tc>
         <w:tc>
@@ -1927,14 +1883,14 @@
             <w:pPr>
               <w:jc w:val="both"/>
               <w:rPr>
-                <w:rFonts w:ascii="Roboto" w:hAnsi="Roboto"/>
-                <w:sz w:val="22"/>
-                <w:szCs w:val="22"/>
-              </w:rPr>
-            </w:pPr>
-            <w:r>
-              <w:rPr>
-                <w:rFonts w:ascii="Roboto" w:hAnsi="Roboto"/>
+                <w:rFonts w:ascii="Arial" w:hAnsi="Arial" w:cs="Arial"/>
+                <w:sz w:val="22"/>
+                <w:szCs w:val="22"/>
+              </w:rPr>
+            </w:pPr>
+            <w:r>
+              <w:rPr>
+                <w:rFonts w:ascii="Arial" w:hAnsi="Arial" w:cs="Arial"/>
                 <w:sz w:val="22"/>
                 <w:szCs w:val="22"/>
               </w:rPr>
@@ -1950,14 +1906,14 @@
             <w:pPr>
               <w:jc w:val="both"/>
               <w:rPr>
-                <w:rFonts w:ascii="Roboto" w:hAnsi="Roboto"/>
-                <w:sz w:val="22"/>
-                <w:szCs w:val="22"/>
-              </w:rPr>
-            </w:pPr>
-            <w:r>
-              <w:rPr>
-                <w:rFonts w:ascii="Roboto" w:hAnsi="Roboto"/>
+                <w:rFonts w:ascii="Arial" w:hAnsi="Arial" w:cs="Arial"/>
+                <w:sz w:val="22"/>
+                <w:szCs w:val="22"/>
+              </w:rPr>
+            </w:pPr>
+            <w:r>
+              <w:rPr>
+                <w:rFonts w:ascii="Arial" w:hAnsi="Arial" w:cs="Arial"/>
                 <w:sz w:val="22"/>
                 <w:szCs w:val="22"/>
               </w:rPr>
@@ -1975,19 +1931,21 @@
             <w:pPr>
               <w:jc w:val="both"/>
               <w:rPr>
-                <w:rFonts w:ascii="Roboto" w:hAnsi="Roboto"/>
-                <w:sz w:val="22"/>
-                <w:szCs w:val="22"/>
-              </w:rPr>
-            </w:pPr>
-            <w:r>
-              <w:rPr>
-                <w:rFonts w:ascii="Roboto" w:hAnsi="Roboto"/>
+                <w:rFonts w:ascii="Arial" w:hAnsi="Arial" w:cs="Arial"/>
+                <w:sz w:val="22"/>
+                <w:szCs w:val="22"/>
+              </w:rPr>
+            </w:pPr>
+            <w:proofErr w:type="spellStart"/>
+            <w:r>
+              <w:rPr>
+                <w:rFonts w:ascii="Arial" w:hAnsi="Arial" w:cs="Arial"/>
                 <w:sz w:val="22"/>
                 <w:szCs w:val="22"/>
               </w:rPr>
               <w:t>giftcard</w:t>
             </w:r>
+            <w:proofErr w:type="spellEnd"/>
           </w:p>
         </w:tc>
         <w:tc>
@@ -1998,14 +1956,14 @@
             <w:pPr>
               <w:jc w:val="both"/>
               <w:rPr>
-                <w:rFonts w:ascii="Roboto" w:hAnsi="Roboto"/>
-                <w:sz w:val="22"/>
-                <w:szCs w:val="22"/>
-              </w:rPr>
-            </w:pPr>
-            <w:r>
-              <w:rPr>
-                <w:rFonts w:ascii="Roboto" w:hAnsi="Roboto"/>
+                <w:rFonts w:ascii="Arial" w:hAnsi="Arial" w:cs="Arial"/>
+                <w:sz w:val="22"/>
+                <w:szCs w:val="22"/>
+              </w:rPr>
+            </w:pPr>
+            <w:r>
+              <w:rPr>
+                <w:rFonts w:ascii="Arial" w:hAnsi="Arial" w:cs="Arial"/>
                 <w:sz w:val="22"/>
                 <w:szCs w:val="22"/>
               </w:rPr>
@@ -2021,14 +1979,14 @@
             <w:pPr>
               <w:jc w:val="both"/>
               <w:rPr>
-                <w:rFonts w:ascii="Roboto" w:hAnsi="Roboto"/>
-                <w:sz w:val="22"/>
-                <w:szCs w:val="22"/>
-              </w:rPr>
-            </w:pPr>
-            <w:r>
-              <w:rPr>
-                <w:rFonts w:ascii="Roboto" w:hAnsi="Roboto"/>
+                <w:rFonts w:ascii="Arial" w:hAnsi="Arial" w:cs="Arial"/>
+                <w:sz w:val="22"/>
+                <w:szCs w:val="22"/>
+              </w:rPr>
+            </w:pPr>
+            <w:r>
+              <w:rPr>
+                <w:rFonts w:ascii="Arial" w:hAnsi="Arial" w:cs="Arial"/>
                 <w:sz w:val="22"/>
                 <w:szCs w:val="22"/>
               </w:rPr>
@@ -2046,14 +2004,14 @@
             <w:pPr>
               <w:jc w:val="both"/>
               <w:rPr>
-                <w:rFonts w:ascii="Roboto" w:hAnsi="Roboto"/>
-                <w:sz w:val="22"/>
-                <w:szCs w:val="22"/>
-              </w:rPr>
-            </w:pPr>
-            <w:r>
-              <w:rPr>
-                <w:rFonts w:ascii="Roboto" w:hAnsi="Roboto"/>
+                <w:rFonts w:ascii="Arial" w:hAnsi="Arial" w:cs="Arial"/>
+                <w:sz w:val="22"/>
+                <w:szCs w:val="22"/>
+              </w:rPr>
+            </w:pPr>
+            <w:r>
+              <w:rPr>
+                <w:rFonts w:ascii="Arial" w:hAnsi="Arial" w:cs="Arial"/>
                 <w:sz w:val="22"/>
                 <w:szCs w:val="22"/>
               </w:rPr>
@@ -2069,14 +2027,14 @@
             <w:pPr>
               <w:jc w:val="both"/>
               <w:rPr>
-                <w:rFonts w:ascii="Roboto" w:hAnsi="Roboto"/>
-                <w:sz w:val="22"/>
-                <w:szCs w:val="22"/>
-              </w:rPr>
-            </w:pPr>
-            <w:r>
-              <w:rPr>
-                <w:rFonts w:ascii="Roboto" w:hAnsi="Roboto"/>
+                <w:rFonts w:ascii="Arial" w:hAnsi="Arial" w:cs="Arial"/>
+                <w:sz w:val="22"/>
+                <w:szCs w:val="22"/>
+              </w:rPr>
+            </w:pPr>
+            <w:r>
+              <w:rPr>
+                <w:rFonts w:ascii="Arial" w:hAnsi="Arial" w:cs="Arial"/>
                 <w:sz w:val="22"/>
                 <w:szCs w:val="22"/>
               </w:rPr>
@@ -2092,14 +2050,14 @@
             <w:pPr>
               <w:jc w:val="both"/>
               <w:rPr>
-                <w:rFonts w:ascii="Roboto" w:hAnsi="Roboto"/>
-                <w:sz w:val="22"/>
-                <w:szCs w:val="22"/>
-              </w:rPr>
-            </w:pPr>
-            <w:r>
-              <w:rPr>
-                <w:rFonts w:ascii="Roboto" w:hAnsi="Roboto"/>
+                <w:rFonts w:ascii="Arial" w:hAnsi="Arial" w:cs="Arial"/>
+                <w:sz w:val="22"/>
+                <w:szCs w:val="22"/>
+              </w:rPr>
+            </w:pPr>
+            <w:r>
+              <w:rPr>
+                <w:rFonts w:ascii="Arial" w:hAnsi="Arial" w:cs="Arial"/>
                 <w:sz w:val="22"/>
                 <w:szCs w:val="22"/>
               </w:rPr>
@@ -2117,14 +2075,14 @@
             <w:pPr>
               <w:jc w:val="both"/>
               <w:rPr>
-                <w:rFonts w:ascii="Roboto" w:hAnsi="Roboto"/>
-                <w:sz w:val="22"/>
-                <w:szCs w:val="22"/>
-              </w:rPr>
-            </w:pPr>
-            <w:r>
-              <w:rPr>
-                <w:rFonts w:ascii="Roboto" w:hAnsi="Roboto"/>
+                <w:rFonts w:ascii="Arial" w:hAnsi="Arial" w:cs="Arial"/>
+                <w:sz w:val="22"/>
+                <w:szCs w:val="22"/>
+              </w:rPr>
+            </w:pPr>
+            <w:r>
+              <w:rPr>
+                <w:rFonts w:ascii="Arial" w:hAnsi="Arial" w:cs="Arial"/>
                 <w:sz w:val="22"/>
                 <w:szCs w:val="22"/>
               </w:rPr>
@@ -2140,14 +2098,14 @@
             <w:pPr>
               <w:jc w:val="both"/>
               <w:rPr>
-                <w:rFonts w:ascii="Roboto" w:hAnsi="Roboto"/>
-                <w:sz w:val="22"/>
-                <w:szCs w:val="22"/>
-              </w:rPr>
-            </w:pPr>
-            <w:r>
-              <w:rPr>
-                <w:rFonts w:ascii="Roboto" w:hAnsi="Roboto"/>
+                <w:rFonts w:ascii="Arial" w:hAnsi="Arial" w:cs="Arial"/>
+                <w:sz w:val="22"/>
+                <w:szCs w:val="22"/>
+              </w:rPr>
+            </w:pPr>
+            <w:r>
+              <w:rPr>
+                <w:rFonts w:ascii="Arial" w:hAnsi="Arial" w:cs="Arial"/>
                 <w:sz w:val="22"/>
                 <w:szCs w:val="22"/>
               </w:rPr>
@@ -2163,14 +2121,14 @@
             <w:pPr>
               <w:jc w:val="both"/>
               <w:rPr>
-                <w:rFonts w:ascii="Roboto" w:hAnsi="Roboto"/>
-                <w:sz w:val="22"/>
-                <w:szCs w:val="22"/>
-              </w:rPr>
-            </w:pPr>
-            <w:r>
-              <w:rPr>
-                <w:rFonts w:ascii="Roboto" w:hAnsi="Roboto"/>
+                <w:rFonts w:ascii="Arial" w:hAnsi="Arial" w:cs="Arial"/>
+                <w:sz w:val="22"/>
+                <w:szCs w:val="22"/>
+              </w:rPr>
+            </w:pPr>
+            <w:r>
+              <w:rPr>
+                <w:rFonts w:ascii="Arial" w:hAnsi="Arial" w:cs="Arial"/>
                 <w:sz w:val="22"/>
                 <w:szCs w:val="22"/>
               </w:rPr>
@@ -2188,14 +2146,14 @@
             <w:pPr>
               <w:jc w:val="both"/>
               <w:rPr>
-                <w:rFonts w:ascii="Roboto" w:hAnsi="Roboto"/>
-                <w:sz w:val="22"/>
-                <w:szCs w:val="22"/>
-              </w:rPr>
-            </w:pPr>
-            <w:r>
-              <w:rPr>
-                <w:rFonts w:ascii="Roboto" w:hAnsi="Roboto"/>
+                <w:rFonts w:ascii="Arial" w:hAnsi="Arial" w:cs="Arial"/>
+                <w:sz w:val="22"/>
+                <w:szCs w:val="22"/>
+              </w:rPr>
+            </w:pPr>
+            <w:r>
+              <w:rPr>
+                <w:rFonts w:ascii="Arial" w:hAnsi="Arial" w:cs="Arial"/>
                 <w:sz w:val="22"/>
                 <w:szCs w:val="22"/>
               </w:rPr>
@@ -2211,14 +2169,14 @@
             <w:pPr>
               <w:jc w:val="both"/>
               <w:rPr>
-                <w:rFonts w:ascii="Roboto" w:hAnsi="Roboto"/>
-                <w:sz w:val="22"/>
-                <w:szCs w:val="22"/>
-              </w:rPr>
-            </w:pPr>
-            <w:r>
-              <w:rPr>
-                <w:rFonts w:ascii="Roboto" w:hAnsi="Roboto"/>
+                <w:rFonts w:ascii="Arial" w:hAnsi="Arial" w:cs="Arial"/>
+                <w:sz w:val="22"/>
+                <w:szCs w:val="22"/>
+              </w:rPr>
+            </w:pPr>
+            <w:r>
+              <w:rPr>
+                <w:rFonts w:ascii="Arial" w:hAnsi="Arial" w:cs="Arial"/>
                 <w:sz w:val="22"/>
                 <w:szCs w:val="22"/>
               </w:rPr>
@@ -2234,14 +2192,14 @@
             <w:pPr>
               <w:jc w:val="both"/>
               <w:rPr>
-                <w:rFonts w:ascii="Roboto" w:hAnsi="Roboto"/>
-                <w:sz w:val="22"/>
-                <w:szCs w:val="22"/>
-              </w:rPr>
-            </w:pPr>
-            <w:r>
-              <w:rPr>
-                <w:rFonts w:ascii="Roboto" w:hAnsi="Roboto"/>
+                <w:rFonts w:ascii="Arial" w:hAnsi="Arial" w:cs="Arial"/>
+                <w:sz w:val="22"/>
+                <w:szCs w:val="22"/>
+              </w:rPr>
+            </w:pPr>
+            <w:r>
+              <w:rPr>
+                <w:rFonts w:ascii="Arial" w:hAnsi="Arial" w:cs="Arial"/>
                 <w:sz w:val="22"/>
                 <w:szCs w:val="22"/>
               </w:rPr>
@@ -2259,14 +2217,14 @@
             <w:pPr>
               <w:jc w:val="both"/>
               <w:rPr>
-                <w:rFonts w:ascii="Roboto" w:hAnsi="Roboto"/>
-                <w:sz w:val="22"/>
-                <w:szCs w:val="22"/>
-              </w:rPr>
-            </w:pPr>
-            <w:r>
-              <w:rPr>
-                <w:rFonts w:ascii="Roboto" w:hAnsi="Roboto"/>
+                <w:rFonts w:ascii="Arial" w:hAnsi="Arial" w:cs="Arial"/>
+                <w:sz w:val="22"/>
+                <w:szCs w:val="22"/>
+              </w:rPr>
+            </w:pPr>
+            <w:r>
+              <w:rPr>
+                <w:rFonts w:ascii="Arial" w:hAnsi="Arial" w:cs="Arial"/>
                 <w:sz w:val="22"/>
                 <w:szCs w:val="22"/>
               </w:rPr>
@@ -2282,14 +2240,14 @@
             <w:pPr>
               <w:jc w:val="both"/>
               <w:rPr>
-                <w:rFonts w:ascii="Roboto" w:hAnsi="Roboto"/>
-                <w:sz w:val="22"/>
-                <w:szCs w:val="22"/>
-              </w:rPr>
-            </w:pPr>
-            <w:r>
-              <w:rPr>
-                <w:rFonts w:ascii="Roboto" w:hAnsi="Roboto"/>
+                <w:rFonts w:ascii="Arial" w:hAnsi="Arial" w:cs="Arial"/>
+                <w:sz w:val="22"/>
+                <w:szCs w:val="22"/>
+              </w:rPr>
+            </w:pPr>
+            <w:r>
+              <w:rPr>
+                <w:rFonts w:ascii="Arial" w:hAnsi="Arial" w:cs="Arial"/>
                 <w:sz w:val="22"/>
                 <w:szCs w:val="22"/>
               </w:rPr>
@@ -2305,14 +2263,14 @@
             <w:pPr>
               <w:jc w:val="both"/>
               <w:rPr>
-                <w:rFonts w:ascii="Roboto" w:hAnsi="Roboto"/>
-                <w:sz w:val="22"/>
-                <w:szCs w:val="22"/>
-              </w:rPr>
-            </w:pPr>
-            <w:r>
-              <w:rPr>
-                <w:rFonts w:ascii="Roboto" w:hAnsi="Roboto"/>
+                <w:rFonts w:ascii="Arial" w:hAnsi="Arial" w:cs="Arial"/>
+                <w:sz w:val="22"/>
+                <w:szCs w:val="22"/>
+              </w:rPr>
+            </w:pPr>
+            <w:r>
+              <w:rPr>
+                <w:rFonts w:ascii="Arial" w:hAnsi="Arial" w:cs="Arial"/>
                 <w:sz w:val="22"/>
                 <w:szCs w:val="22"/>
               </w:rPr>
@@ -2330,14 +2288,14 @@
             <w:pPr>
               <w:jc w:val="both"/>
               <w:rPr>
-                <w:rFonts w:ascii="Roboto" w:hAnsi="Roboto"/>
-                <w:sz w:val="22"/>
-                <w:szCs w:val="22"/>
-              </w:rPr>
-            </w:pPr>
-            <w:r>
-              <w:rPr>
-                <w:rFonts w:ascii="Roboto" w:hAnsi="Roboto"/>
+                <w:rFonts w:ascii="Arial" w:hAnsi="Arial" w:cs="Arial"/>
+                <w:sz w:val="22"/>
+                <w:szCs w:val="22"/>
+              </w:rPr>
+            </w:pPr>
+            <w:r>
+              <w:rPr>
+                <w:rFonts w:ascii="Arial" w:hAnsi="Arial" w:cs="Arial"/>
                 <w:sz w:val="22"/>
                 <w:szCs w:val="22"/>
               </w:rPr>
@@ -2353,14 +2311,14 @@
             <w:pPr>
               <w:jc w:val="both"/>
               <w:rPr>
-                <w:rFonts w:ascii="Roboto" w:hAnsi="Roboto"/>
-                <w:sz w:val="22"/>
-                <w:szCs w:val="22"/>
-              </w:rPr>
-            </w:pPr>
-            <w:r>
-              <w:rPr>
-                <w:rFonts w:ascii="Roboto" w:hAnsi="Roboto"/>
+                <w:rFonts w:ascii="Arial" w:hAnsi="Arial" w:cs="Arial"/>
+                <w:sz w:val="22"/>
+                <w:szCs w:val="22"/>
+              </w:rPr>
+            </w:pPr>
+            <w:r>
+              <w:rPr>
+                <w:rFonts w:ascii="Arial" w:hAnsi="Arial" w:cs="Arial"/>
                 <w:sz w:val="22"/>
                 <w:szCs w:val="22"/>
               </w:rPr>
@@ -2376,14 +2334,14 @@
             <w:pPr>
               <w:jc w:val="both"/>
               <w:rPr>
-                <w:rFonts w:ascii="Roboto" w:hAnsi="Roboto"/>
-                <w:sz w:val="22"/>
-                <w:szCs w:val="22"/>
-              </w:rPr>
-            </w:pPr>
-            <w:r>
-              <w:rPr>
-                <w:rFonts w:ascii="Roboto" w:hAnsi="Roboto"/>
+                <w:rFonts w:ascii="Arial" w:hAnsi="Arial" w:cs="Arial"/>
+                <w:sz w:val="22"/>
+                <w:szCs w:val="22"/>
+              </w:rPr>
+            </w:pPr>
+            <w:r>
+              <w:rPr>
+                <w:rFonts w:ascii="Arial" w:hAnsi="Arial" w:cs="Arial"/>
                 <w:sz w:val="22"/>
                 <w:szCs w:val="22"/>
               </w:rPr>
@@ -2401,14 +2359,14 @@
             <w:pPr>
               <w:jc w:val="both"/>
               <w:rPr>
-                <w:rFonts w:ascii="Roboto" w:hAnsi="Roboto"/>
-                <w:sz w:val="22"/>
-                <w:szCs w:val="22"/>
-              </w:rPr>
-            </w:pPr>
-            <w:r>
-              <w:rPr>
-                <w:rFonts w:ascii="Roboto" w:hAnsi="Roboto"/>
+                <w:rFonts w:ascii="Arial" w:hAnsi="Arial" w:cs="Arial"/>
+                <w:sz w:val="22"/>
+                <w:szCs w:val="22"/>
+              </w:rPr>
+            </w:pPr>
+            <w:r>
+              <w:rPr>
+                <w:rFonts w:ascii="Arial" w:hAnsi="Arial" w:cs="Arial"/>
                 <w:sz w:val="22"/>
                 <w:szCs w:val="22"/>
               </w:rPr>
@@ -2424,14 +2382,14 @@
             <w:pPr>
               <w:jc w:val="both"/>
               <w:rPr>
-                <w:rFonts w:ascii="Roboto" w:hAnsi="Roboto"/>
-                <w:sz w:val="22"/>
-                <w:szCs w:val="22"/>
-              </w:rPr>
-            </w:pPr>
-            <w:r>
-              <w:rPr>
-                <w:rFonts w:ascii="Roboto" w:hAnsi="Roboto"/>
+                <w:rFonts w:ascii="Arial" w:hAnsi="Arial" w:cs="Arial"/>
+                <w:sz w:val="22"/>
+                <w:szCs w:val="22"/>
+              </w:rPr>
+            </w:pPr>
+            <w:r>
+              <w:rPr>
+                <w:rFonts w:ascii="Arial" w:hAnsi="Arial" w:cs="Arial"/>
                 <w:sz w:val="22"/>
                 <w:szCs w:val="22"/>
               </w:rPr>
@@ -2447,14 +2405,14 @@
             <w:pPr>
               <w:jc w:val="both"/>
               <w:rPr>
-                <w:rFonts w:ascii="Roboto" w:hAnsi="Roboto"/>
-                <w:sz w:val="22"/>
-                <w:szCs w:val="22"/>
-              </w:rPr>
-            </w:pPr>
-            <w:r>
-              <w:rPr>
-                <w:rFonts w:ascii="Roboto" w:hAnsi="Roboto"/>
+                <w:rFonts w:ascii="Arial" w:hAnsi="Arial" w:cs="Arial"/>
+                <w:sz w:val="22"/>
+                <w:szCs w:val="22"/>
+              </w:rPr>
+            </w:pPr>
+            <w:r>
+              <w:rPr>
+                <w:rFonts w:ascii="Arial" w:hAnsi="Arial" w:cs="Arial"/>
                 <w:sz w:val="22"/>
                 <w:szCs w:val="22"/>
               </w:rPr>
@@ -2472,14 +2430,14 @@
             <w:pPr>
               <w:jc w:val="both"/>
               <w:rPr>
-                <w:rFonts w:ascii="Roboto" w:hAnsi="Roboto"/>
-                <w:sz w:val="22"/>
-                <w:szCs w:val="22"/>
-              </w:rPr>
-            </w:pPr>
-            <w:r>
-              <w:rPr>
-                <w:rFonts w:ascii="Roboto" w:hAnsi="Roboto"/>
+                <w:rFonts w:ascii="Arial" w:hAnsi="Arial" w:cs="Arial"/>
+                <w:sz w:val="22"/>
+                <w:szCs w:val="22"/>
+              </w:rPr>
+            </w:pPr>
+            <w:r>
+              <w:rPr>
+                <w:rFonts w:ascii="Arial" w:hAnsi="Arial" w:cs="Arial"/>
                 <w:sz w:val="22"/>
                 <w:szCs w:val="22"/>
               </w:rPr>
@@ -2495,14 +2453,14 @@
             <w:pPr>
               <w:jc w:val="both"/>
               <w:rPr>
-                <w:rFonts w:ascii="Roboto" w:hAnsi="Roboto"/>
-                <w:sz w:val="22"/>
-                <w:szCs w:val="22"/>
-              </w:rPr>
-            </w:pPr>
-            <w:r>
-              <w:rPr>
-                <w:rFonts w:ascii="Roboto" w:hAnsi="Roboto"/>
+                <w:rFonts w:ascii="Arial" w:hAnsi="Arial" w:cs="Arial"/>
+                <w:sz w:val="22"/>
+                <w:szCs w:val="22"/>
+              </w:rPr>
+            </w:pPr>
+            <w:r>
+              <w:rPr>
+                <w:rFonts w:ascii="Arial" w:hAnsi="Arial" w:cs="Arial"/>
                 <w:sz w:val="22"/>
                 <w:szCs w:val="22"/>
               </w:rPr>
@@ -2518,14 +2476,14 @@
             <w:pPr>
               <w:jc w:val="both"/>
               <w:rPr>
-                <w:rFonts w:ascii="Roboto" w:hAnsi="Roboto"/>
-                <w:sz w:val="22"/>
-                <w:szCs w:val="22"/>
-              </w:rPr>
-            </w:pPr>
-            <w:r>
-              <w:rPr>
-                <w:rFonts w:ascii="Roboto" w:hAnsi="Roboto"/>
+                <w:rFonts w:ascii="Arial" w:hAnsi="Arial" w:cs="Arial"/>
+                <w:sz w:val="22"/>
+                <w:szCs w:val="22"/>
+              </w:rPr>
+            </w:pPr>
+            <w:r>
+              <w:rPr>
+                <w:rFonts w:ascii="Arial" w:hAnsi="Arial" w:cs="Arial"/>
                 <w:sz w:val="22"/>
                 <w:szCs w:val="22"/>
               </w:rPr>
@@ -2543,19 +2501,21 @@
             <w:pPr>
               <w:jc w:val="both"/>
               <w:rPr>
-                <w:rFonts w:ascii="Roboto" w:hAnsi="Roboto"/>
-                <w:sz w:val="22"/>
-                <w:szCs w:val="22"/>
-              </w:rPr>
-            </w:pPr>
-            <w:r>
-              <w:rPr>
-                <w:rFonts w:ascii="Roboto" w:hAnsi="Roboto"/>
+                <w:rFonts w:ascii="Arial" w:hAnsi="Arial" w:cs="Arial"/>
+                <w:sz w:val="22"/>
+                <w:szCs w:val="22"/>
+              </w:rPr>
+            </w:pPr>
+            <w:proofErr w:type="spellStart"/>
+            <w:r>
+              <w:rPr>
+                <w:rFonts w:ascii="Arial" w:hAnsi="Arial" w:cs="Arial"/>
                 <w:sz w:val="22"/>
                 <w:szCs w:val="22"/>
               </w:rPr>
               <w:t>houserule</w:t>
             </w:r>
+            <w:proofErr w:type="spellEnd"/>
           </w:p>
         </w:tc>
         <w:tc>
@@ -2566,14 +2526,14 @@
             <w:pPr>
               <w:jc w:val="both"/>
               <w:rPr>
-                <w:rFonts w:ascii="Roboto" w:hAnsi="Roboto"/>
-                <w:sz w:val="22"/>
-                <w:szCs w:val="22"/>
-              </w:rPr>
-            </w:pPr>
-            <w:r>
-              <w:rPr>
-                <w:rFonts w:ascii="Roboto" w:hAnsi="Roboto"/>
+                <w:rFonts w:ascii="Arial" w:hAnsi="Arial" w:cs="Arial"/>
+                <w:sz w:val="22"/>
+                <w:szCs w:val="22"/>
+              </w:rPr>
+            </w:pPr>
+            <w:r>
+              <w:rPr>
+                <w:rFonts w:ascii="Arial" w:hAnsi="Arial" w:cs="Arial"/>
                 <w:sz w:val="22"/>
                 <w:szCs w:val="22"/>
               </w:rPr>
@@ -2589,14 +2549,14 @@
             <w:pPr>
               <w:jc w:val="both"/>
               <w:rPr>
-                <w:rFonts w:ascii="Roboto" w:hAnsi="Roboto"/>
-                <w:sz w:val="22"/>
-                <w:szCs w:val="22"/>
-              </w:rPr>
-            </w:pPr>
-            <w:r>
-              <w:rPr>
-                <w:rFonts w:ascii="Roboto" w:hAnsi="Roboto"/>
+                <w:rFonts w:ascii="Arial" w:hAnsi="Arial" w:cs="Arial"/>
+                <w:sz w:val="22"/>
+                <w:szCs w:val="22"/>
+              </w:rPr>
+            </w:pPr>
+            <w:r>
+              <w:rPr>
+                <w:rFonts w:ascii="Arial" w:hAnsi="Arial" w:cs="Arial"/>
                 <w:sz w:val="22"/>
                 <w:szCs w:val="22"/>
               </w:rPr>
@@ -2614,14 +2574,14 @@
             <w:pPr>
               <w:jc w:val="both"/>
               <w:rPr>
-                <w:rFonts w:ascii="Roboto" w:hAnsi="Roboto"/>
-                <w:sz w:val="22"/>
-                <w:szCs w:val="22"/>
-              </w:rPr>
-            </w:pPr>
-            <w:r>
-              <w:rPr>
-                <w:rFonts w:ascii="Roboto" w:hAnsi="Roboto"/>
+                <w:rFonts w:ascii="Arial" w:hAnsi="Arial" w:cs="Arial"/>
+                <w:sz w:val="22"/>
+                <w:szCs w:val="22"/>
+              </w:rPr>
+            </w:pPr>
+            <w:r>
+              <w:rPr>
+                <w:rFonts w:ascii="Arial" w:hAnsi="Arial" w:cs="Arial"/>
                 <w:sz w:val="22"/>
                 <w:szCs w:val="22"/>
               </w:rPr>
@@ -2637,14 +2597,14 @@
             <w:pPr>
               <w:jc w:val="both"/>
               <w:rPr>
-                <w:rFonts w:ascii="Roboto" w:hAnsi="Roboto"/>
-                <w:sz w:val="22"/>
-                <w:szCs w:val="22"/>
-              </w:rPr>
-            </w:pPr>
-            <w:r>
-              <w:rPr>
-                <w:rFonts w:ascii="Roboto" w:hAnsi="Roboto"/>
+                <w:rFonts w:ascii="Arial" w:hAnsi="Arial" w:cs="Arial"/>
+                <w:sz w:val="22"/>
+                <w:szCs w:val="22"/>
+              </w:rPr>
+            </w:pPr>
+            <w:r>
+              <w:rPr>
+                <w:rFonts w:ascii="Arial" w:hAnsi="Arial" w:cs="Arial"/>
                 <w:sz w:val="22"/>
                 <w:szCs w:val="22"/>
               </w:rPr>
@@ -2660,14 +2620,14 @@
             <w:pPr>
               <w:jc w:val="both"/>
               <w:rPr>
-                <w:rFonts w:ascii="Roboto" w:hAnsi="Roboto"/>
-                <w:sz w:val="22"/>
-                <w:szCs w:val="22"/>
-              </w:rPr>
-            </w:pPr>
-            <w:r>
-              <w:rPr>
-                <w:rFonts w:ascii="Roboto" w:hAnsi="Roboto"/>
+                <w:rFonts w:ascii="Arial" w:hAnsi="Arial" w:cs="Arial"/>
+                <w:sz w:val="22"/>
+                <w:szCs w:val="22"/>
+              </w:rPr>
+            </w:pPr>
+            <w:r>
+              <w:rPr>
+                <w:rFonts w:ascii="Arial" w:hAnsi="Arial" w:cs="Arial"/>
                 <w:sz w:val="22"/>
                 <w:szCs w:val="22"/>
               </w:rPr>
@@ -2685,19 +2645,21 @@
             <w:pPr>
               <w:jc w:val="both"/>
               <w:rPr>
-                <w:rFonts w:ascii="Roboto" w:hAnsi="Roboto"/>
-                <w:sz w:val="22"/>
-                <w:szCs w:val="22"/>
-              </w:rPr>
-            </w:pPr>
-            <w:r>
-              <w:rPr>
-                <w:rFonts w:ascii="Roboto" w:hAnsi="Roboto"/>
+                <w:rFonts w:ascii="Arial" w:hAnsi="Arial" w:cs="Arial"/>
+                <w:sz w:val="22"/>
+                <w:szCs w:val="22"/>
+              </w:rPr>
+            </w:pPr>
+            <w:proofErr w:type="spellStart"/>
+            <w:r>
+              <w:rPr>
+                <w:rFonts w:ascii="Arial" w:hAnsi="Arial" w:cs="Arial"/>
                 <w:sz w:val="22"/>
                 <w:szCs w:val="22"/>
               </w:rPr>
               <w:t>propertytype</w:t>
             </w:r>
+            <w:proofErr w:type="spellEnd"/>
           </w:p>
         </w:tc>
         <w:tc>
@@ -2708,14 +2670,14 @@
             <w:pPr>
               <w:jc w:val="both"/>
               <w:rPr>
-                <w:rFonts w:ascii="Roboto" w:hAnsi="Roboto"/>
-                <w:sz w:val="22"/>
-                <w:szCs w:val="22"/>
-              </w:rPr>
-            </w:pPr>
-            <w:r>
-              <w:rPr>
-                <w:rFonts w:ascii="Roboto" w:hAnsi="Roboto"/>
+                <w:rFonts w:ascii="Arial" w:hAnsi="Arial" w:cs="Arial"/>
+                <w:sz w:val="22"/>
+                <w:szCs w:val="22"/>
+              </w:rPr>
+            </w:pPr>
+            <w:r>
+              <w:rPr>
+                <w:rFonts w:ascii="Arial" w:hAnsi="Arial" w:cs="Arial"/>
                 <w:sz w:val="22"/>
                 <w:szCs w:val="22"/>
               </w:rPr>
@@ -2731,14 +2693,14 @@
             <w:pPr>
               <w:jc w:val="both"/>
               <w:rPr>
-                <w:rFonts w:ascii="Roboto" w:hAnsi="Roboto"/>
-                <w:sz w:val="22"/>
-                <w:szCs w:val="22"/>
-              </w:rPr>
-            </w:pPr>
-            <w:r>
-              <w:rPr>
-                <w:rFonts w:ascii="Roboto" w:hAnsi="Roboto"/>
+                <w:rFonts w:ascii="Arial" w:hAnsi="Arial" w:cs="Arial"/>
+                <w:sz w:val="22"/>
+                <w:szCs w:val="22"/>
+              </w:rPr>
+            </w:pPr>
+            <w:r>
+              <w:rPr>
+                <w:rFonts w:ascii="Arial" w:hAnsi="Arial" w:cs="Arial"/>
                 <w:sz w:val="22"/>
                 <w:szCs w:val="22"/>
               </w:rPr>
@@ -2756,14 +2718,14 @@
             <w:pPr>
               <w:jc w:val="both"/>
               <w:rPr>
-                <w:rFonts w:ascii="Roboto" w:hAnsi="Roboto"/>
-                <w:sz w:val="22"/>
-                <w:szCs w:val="22"/>
-              </w:rPr>
-            </w:pPr>
-            <w:r>
-              <w:rPr>
-                <w:rFonts w:ascii="Roboto" w:hAnsi="Roboto"/>
+                <w:rFonts w:ascii="Arial" w:hAnsi="Arial" w:cs="Arial"/>
+                <w:sz w:val="22"/>
+                <w:szCs w:val="22"/>
+              </w:rPr>
+            </w:pPr>
+            <w:r>
+              <w:rPr>
+                <w:rFonts w:ascii="Arial" w:hAnsi="Arial" w:cs="Arial"/>
                 <w:sz w:val="22"/>
                 <w:szCs w:val="22"/>
               </w:rPr>
@@ -2779,14 +2741,14 @@
             <w:pPr>
               <w:jc w:val="both"/>
               <w:rPr>
-                <w:rFonts w:ascii="Roboto" w:hAnsi="Roboto"/>
-                <w:sz w:val="22"/>
-                <w:szCs w:val="22"/>
-              </w:rPr>
-            </w:pPr>
-            <w:r>
-              <w:rPr>
-                <w:rFonts w:ascii="Roboto" w:hAnsi="Roboto"/>
+                <w:rFonts w:ascii="Arial" w:hAnsi="Arial" w:cs="Arial"/>
+                <w:sz w:val="22"/>
+                <w:szCs w:val="22"/>
+              </w:rPr>
+            </w:pPr>
+            <w:r>
+              <w:rPr>
+                <w:rFonts w:ascii="Arial" w:hAnsi="Arial" w:cs="Arial"/>
                 <w:sz w:val="22"/>
                 <w:szCs w:val="22"/>
               </w:rPr>
@@ -2802,14 +2764,14 @@
             <w:pPr>
               <w:jc w:val="both"/>
               <w:rPr>
-                <w:rFonts w:ascii="Roboto" w:hAnsi="Roboto"/>
-                <w:sz w:val="22"/>
-                <w:szCs w:val="22"/>
-              </w:rPr>
-            </w:pPr>
-            <w:r>
-              <w:rPr>
-                <w:rFonts w:ascii="Roboto" w:hAnsi="Roboto"/>
+                <w:rFonts w:ascii="Arial" w:hAnsi="Arial" w:cs="Arial"/>
+                <w:sz w:val="22"/>
+                <w:szCs w:val="22"/>
+              </w:rPr>
+            </w:pPr>
+            <w:r>
+              <w:rPr>
+                <w:rFonts w:ascii="Arial" w:hAnsi="Arial" w:cs="Arial"/>
                 <w:sz w:val="22"/>
                 <w:szCs w:val="22"/>
               </w:rPr>
@@ -2823,14 +2785,14 @@
       <w:pPr>
         <w:jc w:val="both"/>
         <w:rPr>
-          <w:rFonts w:ascii="Roboto" w:hAnsi="Roboto"/>
+          <w:rFonts w:ascii="Arial" w:hAnsi="Arial" w:cs="Arial"/>
           <w:sz w:val="22"/>
           <w:szCs w:val="22"/>
         </w:rPr>
       </w:pPr>
       <w:r>
         <w:rPr>
-          <w:rFonts w:ascii="Roboto" w:hAnsi="Roboto"/>
+          <w:rFonts w:ascii="Arial" w:hAnsi="Arial" w:cs="Arial"/>
           <w:sz w:val="22"/>
           <w:szCs w:val="22"/>
         </w:rPr>
@@ -2839,7 +2801,7 @@
     </w:p>
     <w:sectPr>
       <w:pgSz w:w="12240" w:h="15840"/>
-      <w:pgMar w:top="1440" w:right="1440" w:bottom="1440" w:left="1440" w:header="720" w:footer="720" w:gutter="0"/>
+      <w:pgMar w:top="1134" w:right="1134" w:bottom="1134" w:left="1134" w:header="720" w:footer="720" w:gutter="0"/>
       <w:cols w:space="720"/>
       <w:docGrid w:linePitch="360"/>
     </w:sectPr>

</xml_diff>